<commit_message>
sugestao de trabalhos futuros
</commit_message>
<xml_diff>
--- a/TCC v2.docx
+++ b/TCC v2.docx
@@ -31,13 +31,23 @@
           <w:szCs w:val="24"/>
         </w:rPr>
       </w:pPr>
+      <w:proofErr w:type="spellStart"/>
       <w:r>
         <w:rPr>
           <w:i/>
           <w:sz w:val="24"/>
           <w:szCs w:val="24"/>
         </w:rPr>
-        <w:t>Valdiriano do Nascimento Pereira (</w:t>
+        <w:t>Valdiriano</w:t>
+      </w:r>
+      <w:proofErr w:type="spellEnd"/>
+      <w:r>
+        <w:rPr>
+          <w:i/>
+          <w:sz w:val="24"/>
+          <w:szCs w:val="24"/>
+        </w:rPr>
+        <w:t xml:space="preserve"> do Nascimento Pereira (</w:t>
       </w:r>
       <w:hyperlink r:id="rId6" w:history="1">
         <w:r>
@@ -75,7 +85,25 @@
           <w:sz w:val="24"/>
           <w:szCs w:val="24"/>
         </w:rPr>
-        <w:t>Érika Höhn (</w:t>
+        <w:t xml:space="preserve">Érika </w:t>
+      </w:r>
+      <w:proofErr w:type="spellStart"/>
+      <w:r>
+        <w:rPr>
+          <w:i/>
+          <w:sz w:val="24"/>
+          <w:szCs w:val="24"/>
+        </w:rPr>
+        <w:t>Höhn</w:t>
+      </w:r>
+      <w:proofErr w:type="spellEnd"/>
+      <w:r>
+        <w:rPr>
+          <w:i/>
+          <w:sz w:val="24"/>
+          <w:szCs w:val="24"/>
+        </w:rPr>
+        <w:t xml:space="preserve"> (</w:t>
       </w:r>
       <w:hyperlink r:id="rId7" w:history="1">
         <w:r>
@@ -227,6 +255,7 @@
         </w:rPr>
         <w:t xml:space="preserve">oftware. Métricas. </w:t>
       </w:r>
+      <w:proofErr w:type="spellStart"/>
       <w:r>
         <w:rPr>
           <w:sz w:val="24"/>
@@ -239,7 +268,15 @@
           <w:sz w:val="24"/>
           <w:szCs w:val="24"/>
         </w:rPr>
-        <w:t xml:space="preserve">bilidade. </w:t>
+        <w:t>bilidade</w:t>
+      </w:r>
+      <w:proofErr w:type="spellEnd"/>
+      <w:r>
+        <w:rPr>
+          <w:sz w:val="24"/>
+          <w:szCs w:val="24"/>
+        </w:rPr>
+        <w:t xml:space="preserve">. </w:t>
       </w:r>
       <w:r>
         <w:rPr>
@@ -644,7 +681,23 @@
           <w:sz w:val="24"/>
           <w:szCs w:val="24"/>
         </w:rPr>
-        <w:t xml:space="preserve"> Para realizar essa análise, foram extraídas métricas de código em um projeto utilizando dois frameworks diferentes, sem utilizar padrões de código, e então o código foi refatorado para se adequar aos padrões, sendo medido novamente. </w:t>
+        <w:t xml:space="preserve"> Para realizar essa análise, foram extraídas métricas de código em um projeto utilizando dois frameworks diferentes, sem utilizar padrões de código, e então o código foi </w:t>
+      </w:r>
+      <w:proofErr w:type="spellStart"/>
+      <w:r>
+        <w:rPr>
+          <w:sz w:val="24"/>
+          <w:szCs w:val="24"/>
+        </w:rPr>
+        <w:t>refatorado</w:t>
+      </w:r>
+      <w:proofErr w:type="spellEnd"/>
+      <w:r>
+        <w:rPr>
+          <w:sz w:val="24"/>
+          <w:szCs w:val="24"/>
+        </w:rPr>
+        <w:t xml:space="preserve"> para se adequar aos padrões, sendo medido novamente. </w:t>
       </w:r>
     </w:p>
     <w:p>
@@ -755,6 +808,7 @@
         </w:rPr>
         <w:t xml:space="preserve">Poder avaliar e garantir a qualidade de um software é um ponto essencial para os </w:t>
       </w:r>
+      <w:proofErr w:type="spellStart"/>
       <w:r>
         <w:rPr>
           <w:i/>
@@ -763,6 +817,7 @@
         </w:rPr>
         <w:t>stakeholders</w:t>
       </w:r>
+      <w:proofErr w:type="spellEnd"/>
       <w:r>
         <w:rPr>
           <w:sz w:val="24"/>
@@ -800,7 +855,23 @@
           <w:szCs w:val="24"/>
         </w:rPr>
         <w:tab/>
-        <w:t>Quando se trata de um software, a qualidade deve ser medida de acordo com requisitos que o usuário pode encontrar, como corretitude, c</w:t>
+        <w:t xml:space="preserve">Quando se trata de um software, a qualidade deve ser medida de acordo com requisitos que o usuário pode encontrar, como </w:t>
+      </w:r>
+      <w:proofErr w:type="spellStart"/>
+      <w:r>
+        <w:rPr>
+          <w:sz w:val="24"/>
+          <w:szCs w:val="24"/>
+        </w:rPr>
+        <w:t>corretitude</w:t>
+      </w:r>
+      <w:proofErr w:type="spellEnd"/>
+      <w:r>
+        <w:rPr>
+          <w:sz w:val="24"/>
+          <w:szCs w:val="24"/>
+        </w:rPr>
+        <w:t>, c</w:t>
       </w:r>
       <w:r>
         <w:rPr>
@@ -829,14 +900,46 @@
           <w:sz w:val="24"/>
           <w:szCs w:val="24"/>
         </w:rPr>
-        <w:t>lidade, testabilidade e manuteni</w:t>
-      </w:r>
-      <w:r>
-        <w:rPr>
-          <w:sz w:val="24"/>
-          <w:szCs w:val="24"/>
-        </w:rPr>
-        <w:t>bilidade (VAN VLIET, 2009).</w:t>
+        <w:t xml:space="preserve">lidade, </w:t>
+      </w:r>
+      <w:proofErr w:type="spellStart"/>
+      <w:r>
+        <w:rPr>
+          <w:sz w:val="24"/>
+          <w:szCs w:val="24"/>
+        </w:rPr>
+        <w:t>testabilidade</w:t>
+      </w:r>
+      <w:proofErr w:type="spellEnd"/>
+      <w:r>
+        <w:rPr>
+          <w:sz w:val="24"/>
+          <w:szCs w:val="24"/>
+        </w:rPr>
+        <w:t xml:space="preserve"> e </w:t>
+      </w:r>
+      <w:proofErr w:type="spellStart"/>
+      <w:r>
+        <w:rPr>
+          <w:sz w:val="24"/>
+          <w:szCs w:val="24"/>
+        </w:rPr>
+        <w:t>manuteni</w:t>
+      </w:r>
+      <w:r>
+        <w:rPr>
+          <w:sz w:val="24"/>
+          <w:szCs w:val="24"/>
+        </w:rPr>
+        <w:t>bilidade</w:t>
+      </w:r>
+      <w:proofErr w:type="spellEnd"/>
+      <w:r>
+        <w:rPr>
+          <w:sz w:val="24"/>
+          <w:szCs w:val="24"/>
+        </w:rPr>
+        <w:t xml:space="preserve"> (VAN VLIET, 2009).</w:t>
       </w:r>
     </w:p>
     <w:p>
@@ -907,7 +1010,23 @@
           <w:sz w:val="24"/>
           <w:szCs w:val="24"/>
         </w:rPr>
-        <w:t xml:space="preserve"> Cada uma dessas características possui sub-características, para refinamento e melhor avaliação.</w:t>
+        <w:t xml:space="preserve"> Cada uma dessas características possui </w:t>
+      </w:r>
+      <w:proofErr w:type="spellStart"/>
+      <w:r>
+        <w:rPr>
+          <w:sz w:val="24"/>
+          <w:szCs w:val="24"/>
+        </w:rPr>
+        <w:t>sub-características</w:t>
+      </w:r>
+      <w:proofErr w:type="spellEnd"/>
+      <w:r>
+        <w:rPr>
+          <w:sz w:val="24"/>
+          <w:szCs w:val="24"/>
+        </w:rPr>
+        <w:t>, para refinamento e melhor avaliação.</w:t>
       </w:r>
     </w:p>
     <w:p>
@@ -1088,6 +1207,7 @@
           <w:szCs w:val="24"/>
         </w:rPr>
       </w:pPr>
+      <w:proofErr w:type="spellStart"/>
       <w:r>
         <w:rPr>
           <w:sz w:val="24"/>
@@ -1100,7 +1220,15 @@
           <w:sz w:val="24"/>
           <w:szCs w:val="24"/>
         </w:rPr>
-        <w:t>bilidade;</w:t>
+        <w:t>bilidade</w:t>
+      </w:r>
+      <w:proofErr w:type="spellEnd"/>
+      <w:r>
+        <w:rPr>
+          <w:sz w:val="24"/>
+          <w:szCs w:val="24"/>
+        </w:rPr>
+        <w:t>;</w:t>
       </w:r>
     </w:p>
     <w:p>
@@ -1179,14 +1307,46 @@
           <w:sz w:val="24"/>
           <w:szCs w:val="24"/>
         </w:rPr>
-        <w:t xml:space="preserve">Jim McCall, em 1977, e também por </w:t>
-      </w:r>
-      <w:r>
-        <w:rPr>
-          <w:sz w:val="24"/>
-          <w:szCs w:val="24"/>
-        </w:rPr>
-        <w:t>David Garvin,</w:t>
+        <w:t xml:space="preserve">Jim </w:t>
+      </w:r>
+      <w:proofErr w:type="spellStart"/>
+      <w:r>
+        <w:rPr>
+          <w:sz w:val="24"/>
+          <w:szCs w:val="24"/>
+        </w:rPr>
+        <w:t>McCall</w:t>
+      </w:r>
+      <w:proofErr w:type="spellEnd"/>
+      <w:r>
+        <w:rPr>
+          <w:sz w:val="24"/>
+          <w:szCs w:val="24"/>
+        </w:rPr>
+        <w:t xml:space="preserve">, em 1977, e também por </w:t>
+      </w:r>
+      <w:r>
+        <w:rPr>
+          <w:sz w:val="24"/>
+          <w:szCs w:val="24"/>
+        </w:rPr>
+        <w:t xml:space="preserve">David </w:t>
+      </w:r>
+      <w:proofErr w:type="spellStart"/>
+      <w:r>
+        <w:rPr>
+          <w:sz w:val="24"/>
+          <w:szCs w:val="24"/>
+        </w:rPr>
+        <w:t>Garvin</w:t>
+      </w:r>
+      <w:proofErr w:type="spellEnd"/>
+      <w:r>
+        <w:rPr>
+          <w:sz w:val="24"/>
+          <w:szCs w:val="24"/>
+        </w:rPr>
+        <w:t>,</w:t>
       </w:r>
       <w:r>
         <w:rPr>
@@ -1439,12 +1599,21 @@
           <w:szCs w:val="24"/>
         </w:rPr>
       </w:pPr>
-      <w:r>
-        <w:rPr>
-          <w:sz w:val="24"/>
-          <w:szCs w:val="24"/>
-        </w:rPr>
-        <w:t xml:space="preserve">Sommerville </w:t>
+      <w:proofErr w:type="spellStart"/>
+      <w:r>
+        <w:rPr>
+          <w:sz w:val="24"/>
+          <w:szCs w:val="24"/>
+        </w:rPr>
+        <w:t>Sommerville</w:t>
+      </w:r>
+      <w:proofErr w:type="spellEnd"/>
+      <w:r>
+        <w:rPr>
+          <w:sz w:val="24"/>
+          <w:szCs w:val="24"/>
+        </w:rPr>
+        <w:t xml:space="preserve"> </w:t>
       </w:r>
       <w:r>
         <w:rPr>
@@ -1479,7 +1648,23 @@
           <w:sz w:val="24"/>
           <w:szCs w:val="24"/>
         </w:rPr>
-        <w:t>, que auxiliam no gerenciamento e nos processos utilizados no desenvolvimento, como esforço médio ou tempo de reparo; e métricas de previsão (ou métricas de produto), que são mais relacionadas ao próprio software, como complexidade ciclomática de um módulo do sistema.</w:t>
+        <w:t xml:space="preserve">, que auxiliam no gerenciamento e nos processos utilizados no desenvolvimento, como esforço médio ou tempo de reparo; e métricas de previsão (ou métricas de produto), que são mais relacionadas ao próprio software, como complexidade </w:t>
+      </w:r>
+      <w:proofErr w:type="spellStart"/>
+      <w:r>
+        <w:rPr>
+          <w:sz w:val="24"/>
+          <w:szCs w:val="24"/>
+        </w:rPr>
+        <w:t>ciclomática</w:t>
+      </w:r>
+      <w:proofErr w:type="spellEnd"/>
+      <w:r>
+        <w:rPr>
+          <w:sz w:val="24"/>
+          <w:szCs w:val="24"/>
+        </w:rPr>
+        <w:t xml:space="preserve"> de um módulo do sistema.</w:t>
       </w:r>
     </w:p>
     <w:p>
@@ -1618,7 +1803,15 @@
           <w:sz w:val="24"/>
           <w:szCs w:val="24"/>
         </w:rPr>
-        <w:t>anutenção e m</w:t>
+        <w:t xml:space="preserve">anutenção e </w:t>
+      </w:r>
+      <w:proofErr w:type="spellStart"/>
+      <w:r>
+        <w:rPr>
+          <w:sz w:val="24"/>
+          <w:szCs w:val="24"/>
+        </w:rPr>
+        <w:t>m</w:t>
       </w:r>
       <w:r>
         <w:rPr>
@@ -1627,6 +1820,7 @@
         </w:rPr>
         <w:t>anutenibilidade</w:t>
       </w:r>
+      <w:proofErr w:type="spellEnd"/>
     </w:p>
     <w:p>
       <w:pPr>
@@ -1710,7 +1904,23 @@
           <w:sz w:val="24"/>
           <w:szCs w:val="24"/>
         </w:rPr>
-        <w:t xml:space="preserve">Segundo Sommerville (2011), existem três tipos de manutenção de software: </w:t>
+        <w:t xml:space="preserve">Segundo </w:t>
+      </w:r>
+      <w:proofErr w:type="spellStart"/>
+      <w:r>
+        <w:rPr>
+          <w:sz w:val="24"/>
+          <w:szCs w:val="24"/>
+        </w:rPr>
+        <w:t>Sommerville</w:t>
+      </w:r>
+      <w:proofErr w:type="spellEnd"/>
+      <w:r>
+        <w:rPr>
+          <w:sz w:val="24"/>
+          <w:szCs w:val="24"/>
+        </w:rPr>
+        <w:t xml:space="preserve"> (2011), existem três tipos de manutenção de software: </w:t>
       </w:r>
     </w:p>
     <w:p>
@@ -1836,12 +2046,21 @@
           <w:szCs w:val="24"/>
         </w:rPr>
       </w:pPr>
-      <w:r>
-        <w:rPr>
-          <w:sz w:val="24"/>
-          <w:szCs w:val="24"/>
-        </w:rPr>
-        <w:t>Manutenibilidade é a capacidade de um sistema poder ser modificado; o quanto ele facilita as atividades de manutenção e a qualidade de uso de quem est</w:t>
+      <w:proofErr w:type="spellStart"/>
+      <w:r>
+        <w:rPr>
+          <w:sz w:val="24"/>
+          <w:szCs w:val="24"/>
+        </w:rPr>
+        <w:t>Manutenibilidade</w:t>
+      </w:r>
+      <w:proofErr w:type="spellEnd"/>
+      <w:r>
+        <w:rPr>
+          <w:sz w:val="24"/>
+          <w:szCs w:val="24"/>
+        </w:rPr>
+        <w:t xml:space="preserve"> é a capacidade de um sistema poder ser modificado; o quanto ele facilita as atividades de manutenção e a qualidade de uso de quem est</w:t>
       </w:r>
       <w:r>
         <w:rPr>
@@ -1873,7 +2092,23 @@
           <w:sz w:val="24"/>
           <w:szCs w:val="24"/>
         </w:rPr>
-        <w:t>Van Vliet (2008) aponta que os principais problemas que levam um sistema à manutenção são:</w:t>
+        <w:t xml:space="preserve">Van </w:t>
+      </w:r>
+      <w:proofErr w:type="spellStart"/>
+      <w:r>
+        <w:rPr>
+          <w:sz w:val="24"/>
+          <w:szCs w:val="24"/>
+        </w:rPr>
+        <w:t>Vliet</w:t>
+      </w:r>
+      <w:proofErr w:type="spellEnd"/>
+      <w:r>
+        <w:rPr>
+          <w:sz w:val="24"/>
+          <w:szCs w:val="24"/>
+        </w:rPr>
+        <w:t xml:space="preserve"> (2008) aponta que os principais problemas que levam um sistema à manutenção são:</w:t>
       </w:r>
     </w:p>
     <w:p>
@@ -2065,7 +2300,39 @@
           <w:szCs w:val="24"/>
         </w:rPr>
         <w:tab/>
-        <w:t>Van Vliet (2008) diz, também, que é importante saber identificar quando é necessário realizar a refatoração de um sistema, devido à sua constante evolução e mudança. Uma das características que indica que o sistema está degradado está diretamente envolvida com o código-fonte: o uso de diferentes padrões ao longo do sistema.</w:t>
+        <w:t xml:space="preserve">Van </w:t>
+      </w:r>
+      <w:proofErr w:type="spellStart"/>
+      <w:r>
+        <w:rPr>
+          <w:sz w:val="24"/>
+          <w:szCs w:val="24"/>
+        </w:rPr>
+        <w:t>Vliet</w:t>
+      </w:r>
+      <w:proofErr w:type="spellEnd"/>
+      <w:r>
+        <w:rPr>
+          <w:sz w:val="24"/>
+          <w:szCs w:val="24"/>
+        </w:rPr>
+        <w:t xml:space="preserve"> (2008) diz, também, que é importante saber identificar quando é necessário realizar a </w:t>
+      </w:r>
+      <w:proofErr w:type="spellStart"/>
+      <w:r>
+        <w:rPr>
+          <w:sz w:val="24"/>
+          <w:szCs w:val="24"/>
+        </w:rPr>
+        <w:t>refatoração</w:t>
+      </w:r>
+      <w:proofErr w:type="spellEnd"/>
+      <w:r>
+        <w:rPr>
+          <w:sz w:val="24"/>
+          <w:szCs w:val="24"/>
+        </w:rPr>
+        <w:t xml:space="preserve"> de um sistema, devido à sua constante evolução e mudança. Uma das características que indica que o sistema está degradado está diretamente envolvida com o código-fonte: o uso de diferentes padrões ao longo do sistema.</w:t>
       </w:r>
     </w:p>
     <w:p>
@@ -2097,7 +2364,23 @@
           <w:sz w:val="24"/>
           <w:szCs w:val="24"/>
         </w:rPr>
-        <w:t>mentar a legibilidade do código, centralizar a lógica para que a lógica não fique distribuída nas classes existentes, e deixar a escrita do código fluente, melhorando sua indentação, tamanho das linhas de código, espaços em branco, entre outros pontos que facilitam a leitura</w:t>
+        <w:t xml:space="preserve">mentar a legibilidade do código, centralizar a lógica para que a lógica não fique distribuída nas classes existentes, e deixar a escrita do código fluente, melhorando sua </w:t>
+      </w:r>
+      <w:proofErr w:type="spellStart"/>
+      <w:r>
+        <w:rPr>
+          <w:sz w:val="24"/>
+          <w:szCs w:val="24"/>
+        </w:rPr>
+        <w:t>indentação</w:t>
+      </w:r>
+      <w:proofErr w:type="spellEnd"/>
+      <w:r>
+        <w:rPr>
+          <w:sz w:val="24"/>
+          <w:szCs w:val="24"/>
+        </w:rPr>
+        <w:t>, tamanho das linhas de código, espaços em branco, entre outros pontos que facilitam a leitura</w:t>
       </w:r>
       <w:r>
         <w:rPr>
@@ -2172,6 +2455,7 @@
           <w:szCs w:val="24"/>
         </w:rPr>
       </w:pPr>
+      <w:proofErr w:type="spellStart"/>
       <w:r>
         <w:rPr>
           <w:sz w:val="24"/>
@@ -2186,6 +2470,7 @@
         </w:rPr>
         <w:t>s</w:t>
       </w:r>
+      <w:proofErr w:type="spellEnd"/>
       <w:r>
         <w:rPr>
           <w:sz w:val="24"/>
@@ -2214,8 +2499,18 @@
           <w:sz w:val="24"/>
           <w:szCs w:val="24"/>
         </w:rPr>
-        <w:t>Standards Recommendations</w:t>
-      </w:r>
+        <w:t xml:space="preserve">Standards </w:t>
+      </w:r>
+      <w:proofErr w:type="spellStart"/>
+      <w:r>
+        <w:rPr>
+          <w:i/>
+          <w:sz w:val="24"/>
+          <w:szCs w:val="24"/>
+        </w:rPr>
+        <w:t>Recommendations</w:t>
+      </w:r>
+      <w:proofErr w:type="spellEnd"/>
       <w:r>
         <w:rPr>
           <w:sz w:val="24"/>
@@ -2285,8 +2580,36 @@
           <w:sz w:val="24"/>
           <w:szCs w:val="24"/>
         </w:rPr>
-        <w:t>Framework Interoperability Group</w:t>
-      </w:r>
+        <w:t xml:space="preserve">Framework </w:t>
+      </w:r>
+      <w:proofErr w:type="spellStart"/>
+      <w:r>
+        <w:rPr>
+          <w:i/>
+          <w:sz w:val="24"/>
+          <w:szCs w:val="24"/>
+        </w:rPr>
+        <w:t>Interoperability</w:t>
+      </w:r>
+      <w:proofErr w:type="spellEnd"/>
+      <w:r>
+        <w:rPr>
+          <w:i/>
+          <w:sz w:val="24"/>
+          <w:szCs w:val="24"/>
+        </w:rPr>
+        <w:t xml:space="preserve"> </w:t>
+      </w:r>
+      <w:proofErr w:type="spellStart"/>
+      <w:r>
+        <w:rPr>
+          <w:i/>
+          <w:sz w:val="24"/>
+          <w:szCs w:val="24"/>
+        </w:rPr>
+        <w:t>Group</w:t>
+      </w:r>
+      <w:proofErr w:type="spellEnd"/>
       <w:r>
         <w:rPr>
           <w:sz w:val="24"/>
@@ -2300,7 +2623,55 @@
           <w:szCs w:val="24"/>
         </w:rPr>
         <w:lastRenderedPageBreak/>
-        <w:t>representantes da comunidade PHP, responsáveis por projetos bastante conhecidos e utilizados, como o CakePHP, Doctrine, Drupal, entre outros.</w:t>
+        <w:t xml:space="preserve">representantes da comunidade PHP, responsáveis por projetos bastante conhecidos e utilizados, como o </w:t>
+      </w:r>
+      <w:proofErr w:type="spellStart"/>
+      <w:r>
+        <w:rPr>
+          <w:sz w:val="24"/>
+          <w:szCs w:val="24"/>
+        </w:rPr>
+        <w:t>CakePHP</w:t>
+      </w:r>
+      <w:proofErr w:type="spellEnd"/>
+      <w:r>
+        <w:rPr>
+          <w:sz w:val="24"/>
+          <w:szCs w:val="24"/>
+        </w:rPr>
+        <w:t xml:space="preserve">, </w:t>
+      </w:r>
+      <w:proofErr w:type="spellStart"/>
+      <w:r>
+        <w:rPr>
+          <w:sz w:val="24"/>
+          <w:szCs w:val="24"/>
+        </w:rPr>
+        <w:t>Doctrine</w:t>
+      </w:r>
+      <w:proofErr w:type="spellEnd"/>
+      <w:r>
+        <w:rPr>
+          <w:sz w:val="24"/>
+          <w:szCs w:val="24"/>
+        </w:rPr>
+        <w:t xml:space="preserve">, </w:t>
+      </w:r>
+      <w:proofErr w:type="spellStart"/>
+      <w:r>
+        <w:rPr>
+          <w:sz w:val="24"/>
+          <w:szCs w:val="24"/>
+        </w:rPr>
+        <w:t>Drupal</w:t>
+      </w:r>
+      <w:proofErr w:type="spellEnd"/>
+      <w:r>
+        <w:rPr>
+          <w:sz w:val="24"/>
+          <w:szCs w:val="24"/>
+        </w:rPr>
+        <w:t>, entre outros.</w:t>
       </w:r>
     </w:p>
     <w:p>
@@ -2320,6 +2691,7 @@
         </w:rPr>
         <w:t xml:space="preserve">Cada recomendação (PSR) aborda um assunto, desde o básico, até assuntos mais avançados e específicos, como cache, links, </w:t>
       </w:r>
+      <w:proofErr w:type="spellStart"/>
       <w:r>
         <w:rPr>
           <w:i/>
@@ -2328,12 +2700,29 @@
         </w:rPr>
         <w:t>autoloading</w:t>
       </w:r>
-      <w:r>
-        <w:rPr>
-          <w:sz w:val="24"/>
-          <w:szCs w:val="24"/>
-        </w:rPr>
-        <w:t xml:space="preserve"> etc. Existem atualmente 8 PSRs aprovadas, enquanto outras ainda estão em fase de rascunho ou revisão.</w:t>
+      <w:proofErr w:type="spellEnd"/>
+      <w:r>
+        <w:rPr>
+          <w:sz w:val="24"/>
+          <w:szCs w:val="24"/>
+        </w:rPr>
+        <w:t xml:space="preserve"> etc. Existem atualmente 8 </w:t>
+      </w:r>
+      <w:proofErr w:type="spellStart"/>
+      <w:r>
+        <w:rPr>
+          <w:sz w:val="24"/>
+          <w:szCs w:val="24"/>
+        </w:rPr>
+        <w:t>PSRs</w:t>
+      </w:r>
+      <w:proofErr w:type="spellEnd"/>
+      <w:r>
+        <w:rPr>
+          <w:sz w:val="24"/>
+          <w:szCs w:val="24"/>
+        </w:rPr>
+        <w:t xml:space="preserve"> aprovadas, enquanto outras ainda estão em fase de rascunho ou revisão.</w:t>
       </w:r>
     </w:p>
     <w:p>
@@ -2351,8 +2740,161 @@
           <w:sz w:val="24"/>
           <w:szCs w:val="24"/>
         </w:rPr>
-        <w:t>As PSRs que abordam recomendações referentes a código são as PSR-0, PSR-1, PSR-2 e PSR-4, e já são utilizadas por grandes projetos utilizando PHP, como Drupal, Zend, Symfony, Laravel, CakePHP, phpBB, AWS SDK, FuelPHP, Lithium etc</w:t>
-      </w:r>
+        <w:t xml:space="preserve">As </w:t>
+      </w:r>
+      <w:proofErr w:type="spellStart"/>
+      <w:r>
+        <w:rPr>
+          <w:sz w:val="24"/>
+          <w:szCs w:val="24"/>
+        </w:rPr>
+        <w:t>PSRs</w:t>
+      </w:r>
+      <w:proofErr w:type="spellEnd"/>
+      <w:r>
+        <w:rPr>
+          <w:sz w:val="24"/>
+          <w:szCs w:val="24"/>
+        </w:rPr>
+        <w:t xml:space="preserve"> que abordam recomendações referentes a código são as PSR-0, PSR-1, PSR-2 e PSR-4, e já são utilizadas por grandes projetos utilizando PHP, como </w:t>
+      </w:r>
+      <w:proofErr w:type="spellStart"/>
+      <w:r>
+        <w:rPr>
+          <w:sz w:val="24"/>
+          <w:szCs w:val="24"/>
+        </w:rPr>
+        <w:t>Drupal</w:t>
+      </w:r>
+      <w:proofErr w:type="spellEnd"/>
+      <w:r>
+        <w:rPr>
+          <w:sz w:val="24"/>
+          <w:szCs w:val="24"/>
+        </w:rPr>
+        <w:t xml:space="preserve">, </w:t>
+      </w:r>
+      <w:proofErr w:type="spellStart"/>
+      <w:r>
+        <w:rPr>
+          <w:sz w:val="24"/>
+          <w:szCs w:val="24"/>
+        </w:rPr>
+        <w:t>Zend</w:t>
+      </w:r>
+      <w:proofErr w:type="spellEnd"/>
+      <w:r>
+        <w:rPr>
+          <w:sz w:val="24"/>
+          <w:szCs w:val="24"/>
+        </w:rPr>
+        <w:t xml:space="preserve">, </w:t>
+      </w:r>
+      <w:proofErr w:type="spellStart"/>
+      <w:r>
+        <w:rPr>
+          <w:sz w:val="24"/>
+          <w:szCs w:val="24"/>
+        </w:rPr>
+        <w:t>Symfony</w:t>
+      </w:r>
+      <w:proofErr w:type="spellEnd"/>
+      <w:r>
+        <w:rPr>
+          <w:sz w:val="24"/>
+          <w:szCs w:val="24"/>
+        </w:rPr>
+        <w:t xml:space="preserve">, </w:t>
+      </w:r>
+      <w:proofErr w:type="spellStart"/>
+      <w:r>
+        <w:rPr>
+          <w:sz w:val="24"/>
+          <w:szCs w:val="24"/>
+        </w:rPr>
+        <w:t>Laravel</w:t>
+      </w:r>
+      <w:proofErr w:type="spellEnd"/>
+      <w:r>
+        <w:rPr>
+          <w:sz w:val="24"/>
+          <w:szCs w:val="24"/>
+        </w:rPr>
+        <w:t xml:space="preserve">, </w:t>
+      </w:r>
+      <w:proofErr w:type="spellStart"/>
+      <w:r>
+        <w:rPr>
+          <w:sz w:val="24"/>
+          <w:szCs w:val="24"/>
+        </w:rPr>
+        <w:t>CakePHP</w:t>
+      </w:r>
+      <w:proofErr w:type="spellEnd"/>
+      <w:r>
+        <w:rPr>
+          <w:sz w:val="24"/>
+          <w:szCs w:val="24"/>
+        </w:rPr>
+        <w:t xml:space="preserve">, </w:t>
+      </w:r>
+      <w:proofErr w:type="spellStart"/>
+      <w:r>
+        <w:rPr>
+          <w:sz w:val="24"/>
+          <w:szCs w:val="24"/>
+        </w:rPr>
+        <w:t>phpBB</w:t>
+      </w:r>
+      <w:proofErr w:type="spellEnd"/>
+      <w:r>
+        <w:rPr>
+          <w:sz w:val="24"/>
+          <w:szCs w:val="24"/>
+        </w:rPr>
+        <w:t xml:space="preserve">, AWS SDK, </w:t>
+      </w:r>
+      <w:proofErr w:type="spellStart"/>
+      <w:r>
+        <w:rPr>
+          <w:sz w:val="24"/>
+          <w:szCs w:val="24"/>
+        </w:rPr>
+        <w:t>FuelPHP</w:t>
+      </w:r>
+      <w:proofErr w:type="spellEnd"/>
+      <w:r>
+        <w:rPr>
+          <w:sz w:val="24"/>
+          <w:szCs w:val="24"/>
+        </w:rPr>
+        <w:t xml:space="preserve">, </w:t>
+      </w:r>
+      <w:proofErr w:type="spellStart"/>
+      <w:r>
+        <w:rPr>
+          <w:sz w:val="24"/>
+          <w:szCs w:val="24"/>
+        </w:rPr>
+        <w:t>Lithium</w:t>
+      </w:r>
+      <w:proofErr w:type="spellEnd"/>
+      <w:r>
+        <w:rPr>
+          <w:sz w:val="24"/>
+          <w:szCs w:val="24"/>
+        </w:rPr>
+        <w:t xml:space="preserve"> </w:t>
+      </w:r>
+      <w:proofErr w:type="spellStart"/>
+      <w:r>
+        <w:rPr>
+          <w:sz w:val="24"/>
+          <w:szCs w:val="24"/>
+        </w:rPr>
+        <w:t>etc</w:t>
+      </w:r>
+      <w:proofErr w:type="spellEnd"/>
       <w:r>
         <w:rPr>
           <w:sz w:val="24"/>
@@ -2440,7 +2982,39 @@
           <w:sz w:val="24"/>
           <w:szCs w:val="24"/>
         </w:rPr>
-        <w:t>ando PHP_CodeSniffer e PhpMetrics.</w:t>
+        <w:t xml:space="preserve">ando </w:t>
+      </w:r>
+      <w:proofErr w:type="spellStart"/>
+      <w:r>
+        <w:rPr>
+          <w:sz w:val="24"/>
+          <w:szCs w:val="24"/>
+        </w:rPr>
+        <w:t>PHP_CodeSniffer</w:t>
+      </w:r>
+      <w:proofErr w:type="spellEnd"/>
+      <w:r>
+        <w:rPr>
+          <w:sz w:val="24"/>
+          <w:szCs w:val="24"/>
+        </w:rPr>
+        <w:t xml:space="preserve"> e </w:t>
+      </w:r>
+      <w:proofErr w:type="spellStart"/>
+      <w:r>
+        <w:rPr>
+          <w:sz w:val="24"/>
+          <w:szCs w:val="24"/>
+        </w:rPr>
+        <w:t>PhpMetrics</w:t>
+      </w:r>
+      <w:proofErr w:type="spellEnd"/>
+      <w:r>
+        <w:rPr>
+          <w:sz w:val="24"/>
+          <w:szCs w:val="24"/>
+        </w:rPr>
+        <w:t>.</w:t>
       </w:r>
     </w:p>
     <w:p>
@@ -2459,7 +3033,23 @@
           <w:sz w:val="24"/>
           <w:szCs w:val="24"/>
         </w:rPr>
-        <w:t>A ferramenta PHP_CodeSniffer é utilizada para detectar variações de algum padrão de código definido; neste caso, estão sendo utilizadas as recomendações PSR-1 e PSR-2 como referência</w:t>
+        <w:t xml:space="preserve">A ferramenta </w:t>
+      </w:r>
+      <w:proofErr w:type="spellStart"/>
+      <w:r>
+        <w:rPr>
+          <w:sz w:val="24"/>
+          <w:szCs w:val="24"/>
+        </w:rPr>
+        <w:t>PHP_CodeSniffer</w:t>
+      </w:r>
+      <w:proofErr w:type="spellEnd"/>
+      <w:r>
+        <w:rPr>
+          <w:sz w:val="24"/>
+          <w:szCs w:val="24"/>
+        </w:rPr>
+        <w:t xml:space="preserve"> é utilizada para detectar variações de algum padrão de código definido; neste caso, estão sendo utilizadas as recomendações PSR-1 e PSR-2 como referência</w:t>
       </w:r>
       <w:r>
         <w:rPr>
@@ -2480,7 +3070,23 @@
           <w:sz w:val="24"/>
           <w:szCs w:val="24"/>
         </w:rPr>
-        <w:t>. A PhpMetrics, por outro lado, faz o levantamento de várias outras métricas de projetos e classes em PHP</w:t>
+        <w:t xml:space="preserve">. A </w:t>
+      </w:r>
+      <w:proofErr w:type="spellStart"/>
+      <w:r>
+        <w:rPr>
+          <w:sz w:val="24"/>
+          <w:szCs w:val="24"/>
+        </w:rPr>
+        <w:t>PhpMetrics</w:t>
+      </w:r>
+      <w:proofErr w:type="spellEnd"/>
+      <w:r>
+        <w:rPr>
+          <w:sz w:val="24"/>
+          <w:szCs w:val="24"/>
+        </w:rPr>
+        <w:t>, por outro lado, faz o levantamento de várias outras métricas de projetos e classes em PHP</w:t>
       </w:r>
       <w:r>
         <w:rPr>
@@ -2513,8 +3119,17 @@
           <w:sz w:val="24"/>
           <w:szCs w:val="24"/>
         </w:rPr>
-        <w:t>Também foi utilizado o WakaTime</w:t>
-      </w:r>
+        <w:t xml:space="preserve">Também foi utilizado o </w:t>
+      </w:r>
+      <w:proofErr w:type="spellStart"/>
+      <w:r>
+        <w:rPr>
+          <w:sz w:val="24"/>
+          <w:szCs w:val="24"/>
+        </w:rPr>
+        <w:t>WakaTime</w:t>
+      </w:r>
+      <w:proofErr w:type="spellEnd"/>
       <w:r>
         <w:rPr>
           <w:sz w:val="24"/>
@@ -2534,8 +3149,17 @@
           <w:sz w:val="24"/>
           <w:szCs w:val="24"/>
         </w:rPr>
-        <w:t>, integrado à IDE PhpStorm</w:t>
-      </w:r>
+        <w:t xml:space="preserve">, integrado à IDE </w:t>
+      </w:r>
+      <w:proofErr w:type="spellStart"/>
+      <w:r>
+        <w:rPr>
+          <w:sz w:val="24"/>
+          <w:szCs w:val="24"/>
+        </w:rPr>
+        <w:t>PhpStorm</w:t>
+      </w:r>
+      <w:proofErr w:type="spellEnd"/>
       <w:r>
         <w:rPr>
           <w:sz w:val="24"/>
@@ -2609,7 +3233,23 @@
           <w:sz w:val="24"/>
           <w:szCs w:val="24"/>
         </w:rPr>
-        <w:t xml:space="preserve">Para fazer a análise de métricas de código e poder extrair dados iniciais, serão utilizadas duas versões de um mesmo projeto em PHP, uma delas utilizando o framework CakePHP, versão </w:t>
+        <w:t xml:space="preserve">Para fazer a análise de métricas de código e poder extrair dados iniciais, serão utilizadas duas versões de um mesmo projeto em PHP, uma delas utilizando o framework </w:t>
+      </w:r>
+      <w:proofErr w:type="spellStart"/>
+      <w:r>
+        <w:rPr>
+          <w:sz w:val="24"/>
+          <w:szCs w:val="24"/>
+        </w:rPr>
+        <w:t>CakePHP</w:t>
+      </w:r>
+      <w:proofErr w:type="spellEnd"/>
+      <w:r>
+        <w:rPr>
+          <w:sz w:val="24"/>
+          <w:szCs w:val="24"/>
+        </w:rPr>
+        <w:t xml:space="preserve">, versão </w:t>
       </w:r>
       <w:r>
         <w:rPr>
@@ -2630,7 +3270,23 @@
           <w:sz w:val="24"/>
           <w:szCs w:val="24"/>
         </w:rPr>
-        <w:t>ramework CodeIgniter, versão 3.1</w:t>
+        <w:t xml:space="preserve">ramework </w:t>
+      </w:r>
+      <w:proofErr w:type="spellStart"/>
+      <w:r>
+        <w:rPr>
+          <w:sz w:val="24"/>
+          <w:szCs w:val="24"/>
+        </w:rPr>
+        <w:t>CodeIgniter</w:t>
+      </w:r>
+      <w:proofErr w:type="spellEnd"/>
+      <w:r>
+        <w:rPr>
+          <w:sz w:val="24"/>
+          <w:szCs w:val="24"/>
+        </w:rPr>
+        <w:t>, versão 3.1</w:t>
       </w:r>
       <w:r>
         <w:rPr>
@@ -2709,7 +3365,23 @@
           <w:sz w:val="24"/>
           <w:szCs w:val="24"/>
         </w:rPr>
-        <w:t>O CakePHP, por si só, já exige que alguns padrões próprios do framework sejam utilizados para que haja o correto funcionamento do código, mas essa padronização se limita à nomenclatura de métodos e classes. Ademais, a escrita do código é livre, de acordo com o desenvolvedor.</w:t>
+        <w:t xml:space="preserve">O </w:t>
+      </w:r>
+      <w:proofErr w:type="spellStart"/>
+      <w:r>
+        <w:rPr>
+          <w:sz w:val="24"/>
+          <w:szCs w:val="24"/>
+        </w:rPr>
+        <w:t>CakePHP</w:t>
+      </w:r>
+      <w:proofErr w:type="spellEnd"/>
+      <w:r>
+        <w:rPr>
+          <w:sz w:val="24"/>
+          <w:szCs w:val="24"/>
+        </w:rPr>
+        <w:t>, por si só, já exige que alguns padrões próprios do framework sejam utilizados para que haja o correto funcionamento do código, mas essa padronização se limita à nomenclatura de métodos e classes. Ademais, a escrita do código é livre, de acordo com o desenvolvedor.</w:t>
       </w:r>
     </w:p>
     <w:p>
@@ -2727,7 +3399,23 @@
           <w:sz w:val="24"/>
           <w:szCs w:val="24"/>
         </w:rPr>
-        <w:t>Por outro lado, o CodeIgniter não necessita que haja uma padronização de nenhuma forma, desde que a estrutura de pastas e a hierarquia de classes sejam respeitadas.</w:t>
+        <w:t xml:space="preserve">Por outro lado, o </w:t>
+      </w:r>
+      <w:proofErr w:type="spellStart"/>
+      <w:r>
+        <w:rPr>
+          <w:sz w:val="24"/>
+          <w:szCs w:val="24"/>
+        </w:rPr>
+        <w:t>CodeIgniter</w:t>
+      </w:r>
+      <w:proofErr w:type="spellEnd"/>
+      <w:r>
+        <w:rPr>
+          <w:sz w:val="24"/>
+          <w:szCs w:val="24"/>
+        </w:rPr>
+        <w:t xml:space="preserve"> não necessita que haja uma padronização de nenhuma forma, desde que a estrutura de pastas e a hierarquia de classes sejam respeitadas.</w:t>
       </w:r>
     </w:p>
     <w:p>
@@ -2763,7 +3451,39 @@
           <w:sz w:val="24"/>
           <w:szCs w:val="24"/>
         </w:rPr>
-        <w:t xml:space="preserve">Várias ferramentas de análise de projetos e levantamento de métricas foram encontradas, entre elas, a Kalibro, Analizo, e outras, porém somente </w:t>
+        <w:t xml:space="preserve">Várias ferramentas de análise de projetos e levantamento de métricas foram encontradas, entre elas, a </w:t>
+      </w:r>
+      <w:proofErr w:type="spellStart"/>
+      <w:r>
+        <w:rPr>
+          <w:sz w:val="24"/>
+          <w:szCs w:val="24"/>
+        </w:rPr>
+        <w:t>Kalibro</w:t>
+      </w:r>
+      <w:proofErr w:type="spellEnd"/>
+      <w:r>
+        <w:rPr>
+          <w:sz w:val="24"/>
+          <w:szCs w:val="24"/>
+        </w:rPr>
+        <w:t xml:space="preserve">, </w:t>
+      </w:r>
+      <w:proofErr w:type="spellStart"/>
+      <w:r>
+        <w:rPr>
+          <w:sz w:val="24"/>
+          <w:szCs w:val="24"/>
+        </w:rPr>
+        <w:t>Analizo</w:t>
+      </w:r>
+      <w:proofErr w:type="spellEnd"/>
+      <w:r>
+        <w:rPr>
+          <w:sz w:val="24"/>
+          <w:szCs w:val="24"/>
+        </w:rPr>
+        <w:t xml:space="preserve">, e outras, porém somente </w:t>
       </w:r>
       <w:r>
         <w:rPr>
@@ -2786,12 +3506,21 @@
         </w:rPr>
         <w:t xml:space="preserve"> </w:t>
       </w:r>
-      <w:r>
-        <w:rPr>
-          <w:sz w:val="24"/>
-          <w:szCs w:val="24"/>
-        </w:rPr>
-        <w:t xml:space="preserve">PhpMetrics </w:t>
+      <w:proofErr w:type="spellStart"/>
+      <w:r>
+        <w:rPr>
+          <w:sz w:val="24"/>
+          <w:szCs w:val="24"/>
+        </w:rPr>
+        <w:t>PhpMetrics</w:t>
+      </w:r>
+      <w:proofErr w:type="spellEnd"/>
+      <w:r>
+        <w:rPr>
+          <w:sz w:val="24"/>
+          <w:szCs w:val="24"/>
+        </w:rPr>
+        <w:t xml:space="preserve"> </w:t>
       </w:r>
       <w:r>
         <w:rPr>
@@ -2800,6 +3529,7 @@
         </w:rPr>
         <w:t xml:space="preserve">e </w:t>
       </w:r>
+      <w:proofErr w:type="spellStart"/>
       <w:r>
         <w:rPr>
           <w:sz w:val="24"/>
@@ -2807,6 +3537,7 @@
         </w:rPr>
         <w:t>PHP_CodeSniffer</w:t>
       </w:r>
+      <w:proofErr w:type="spellEnd"/>
       <w:r>
         <w:rPr>
           <w:sz w:val="24"/>
@@ -2970,7 +3701,23 @@
           <w:sz w:val="24"/>
           <w:szCs w:val="24"/>
         </w:rPr>
-        <w:t>DE PHP Storm;</w:t>
+        <w:t xml:space="preserve">DE PHP </w:t>
+      </w:r>
+      <w:proofErr w:type="spellStart"/>
+      <w:r>
+        <w:rPr>
+          <w:sz w:val="24"/>
+          <w:szCs w:val="24"/>
+        </w:rPr>
+        <w:t>Storm</w:t>
+      </w:r>
+      <w:proofErr w:type="spellEnd"/>
+      <w:r>
+        <w:rPr>
+          <w:sz w:val="24"/>
+          <w:szCs w:val="24"/>
+        </w:rPr>
+        <w:t>;</w:t>
       </w:r>
     </w:p>
     <w:p>
@@ -2989,12 +3736,21 @@
           <w:szCs w:val="24"/>
         </w:rPr>
       </w:pPr>
-      <w:r>
-        <w:rPr>
-          <w:sz w:val="24"/>
-          <w:szCs w:val="24"/>
-        </w:rPr>
-        <w:t>WakaTime;</w:t>
+      <w:proofErr w:type="spellStart"/>
+      <w:r>
+        <w:rPr>
+          <w:sz w:val="24"/>
+          <w:szCs w:val="24"/>
+        </w:rPr>
+        <w:t>WakaTime</w:t>
+      </w:r>
+      <w:proofErr w:type="spellEnd"/>
+      <w:r>
+        <w:rPr>
+          <w:sz w:val="24"/>
+          <w:szCs w:val="24"/>
+        </w:rPr>
+        <w:t>;</w:t>
       </w:r>
     </w:p>
     <w:p>
@@ -3013,12 +3769,21 @@
           <w:szCs w:val="24"/>
         </w:rPr>
       </w:pPr>
-      <w:r>
-        <w:rPr>
-          <w:sz w:val="24"/>
-          <w:szCs w:val="24"/>
-        </w:rPr>
-        <w:t>PHP_CodeSniffer;</w:t>
+      <w:proofErr w:type="spellStart"/>
+      <w:r>
+        <w:rPr>
+          <w:sz w:val="24"/>
+          <w:szCs w:val="24"/>
+        </w:rPr>
+        <w:t>PHP_CodeSniffer</w:t>
+      </w:r>
+      <w:proofErr w:type="spellEnd"/>
+      <w:r>
+        <w:rPr>
+          <w:sz w:val="24"/>
+          <w:szCs w:val="24"/>
+        </w:rPr>
+        <w:t>;</w:t>
       </w:r>
     </w:p>
     <w:p>
@@ -3037,6 +3802,7 @@
           <w:szCs w:val="24"/>
         </w:rPr>
       </w:pPr>
+      <w:proofErr w:type="spellStart"/>
       <w:r>
         <w:rPr>
           <w:sz w:val="24"/>
@@ -3049,7 +3815,15 @@
           <w:sz w:val="24"/>
           <w:szCs w:val="24"/>
         </w:rPr>
-        <w:t>Metrics.</w:t>
+        <w:t>Metrics</w:t>
+      </w:r>
+      <w:proofErr w:type="spellEnd"/>
+      <w:r>
+        <w:rPr>
+          <w:sz w:val="24"/>
+          <w:szCs w:val="24"/>
+        </w:rPr>
+        <w:t>.</w:t>
       </w:r>
     </w:p>
     <w:p>
@@ -3187,27 +3961,14 @@
       <w:r>
         <w:t xml:space="preserve">Figura </w:t>
       </w:r>
-      <w:r>
-        <w:fldChar w:fldCharType="begin"/>
-      </w:r>
-      <w:r>
-        <w:instrText xml:space="preserve"> SEQ Figura \* ARABIC </w:instrText>
-      </w:r>
-      <w:r>
-        <w:fldChar w:fldCharType="separate"/>
-      </w:r>
-      <w:r>
-        <w:rPr>
-          <w:noProof/>
-        </w:rPr>
-        <w:t>1</w:t>
-      </w:r>
-      <w:r>
-        <w:rPr>
-          <w:noProof/>
-        </w:rPr>
-        <w:fldChar w:fldCharType="end"/>
-      </w:r>
+      <w:fldSimple w:instr=" SEQ Figura \* ARABIC ">
+        <w:r>
+          <w:rPr>
+            <w:noProof/>
+          </w:rPr>
+          <w:t>1</w:t>
+        </w:r>
+      </w:fldSimple>
       <w:r>
         <w:t xml:space="preserve"> Diagrama de classes do projeto utilizado</w:t>
       </w:r>
@@ -3306,8 +4067,17 @@
           <w:sz w:val="24"/>
           <w:szCs w:val="24"/>
         </w:rPr>
-        <w:t xml:space="preserve"> CakePHP</w:t>
-      </w:r>
+        <w:t xml:space="preserve"> </w:t>
+      </w:r>
+      <w:proofErr w:type="spellStart"/>
+      <w:r>
+        <w:rPr>
+          <w:sz w:val="24"/>
+          <w:szCs w:val="24"/>
+        </w:rPr>
+        <w:t>CakePHP</w:t>
+      </w:r>
+      <w:proofErr w:type="spellEnd"/>
     </w:p>
     <w:p>
       <w:pPr>
@@ -3444,7 +4214,21 @@
               <w:rPr>
                 <w:b/>
               </w:rPr>
-              <w:t xml:space="preserve"> por classe (Halstead)</w:t>
+              <w:t xml:space="preserve"> por classe (</w:t>
+            </w:r>
+            <w:proofErr w:type="spellStart"/>
+            <w:r>
+              <w:rPr>
+                <w:b/>
+              </w:rPr>
+              <w:t>Halstead</w:t>
+            </w:r>
+            <w:proofErr w:type="spellEnd"/>
+            <w:r>
+              <w:rPr>
+                <w:b/>
+              </w:rPr>
+              <w:t>)</w:t>
             </w:r>
           </w:p>
         </w:tc>
@@ -3491,7 +4275,21 @@
               <w:rPr>
                 <w:b/>
               </w:rPr>
-              <w:t xml:space="preserve"> por classe (Kan)</w:t>
+              <w:t xml:space="preserve"> por classe (</w:t>
+            </w:r>
+            <w:proofErr w:type="spellStart"/>
+            <w:r>
+              <w:rPr>
+                <w:b/>
+              </w:rPr>
+              <w:t>Kan</w:t>
+            </w:r>
+            <w:proofErr w:type="spellEnd"/>
+            <w:r>
+              <w:rPr>
+                <w:b/>
+              </w:rPr>
+              <w:t>)</w:t>
             </w:r>
           </w:p>
         </w:tc>
@@ -3532,7 +4330,21 @@
               <w:rPr>
                 <w:b/>
               </w:rPr>
-              <w:t>Complexidade ciclomática média por classe</w:t>
+              <w:t xml:space="preserve">Complexidade </w:t>
+            </w:r>
+            <w:proofErr w:type="spellStart"/>
+            <w:r>
+              <w:rPr>
+                <w:b/>
+              </w:rPr>
+              <w:t>ciclomática</w:t>
+            </w:r>
+            <w:proofErr w:type="spellEnd"/>
+            <w:r>
+              <w:rPr>
+                <w:b/>
+              </w:rPr>
+              <w:t xml:space="preserve"> média por classe</w:t>
             </w:r>
           </w:p>
         </w:tc>
@@ -3601,29 +4413,24 @@
       <w:r>
         <w:t xml:space="preserve">Tabela </w:t>
       </w:r>
-      <w:r>
-        <w:fldChar w:fldCharType="begin"/>
-      </w:r>
-      <w:r>
-        <w:instrText xml:space="preserve"> SEQ Tabela \* ARABIC </w:instrText>
-      </w:r>
-      <w:r>
-        <w:fldChar w:fldCharType="separate"/>
-      </w:r>
-      <w:r>
-        <w:rPr>
-          <w:noProof/>
-        </w:rPr>
-        <w:t>1</w:t>
-      </w:r>
-      <w:r>
-        <w:rPr>
-          <w:noProof/>
-        </w:rPr>
-        <w:fldChar w:fldCharType="end"/>
-      </w:r>
-      <w:r>
-        <w:t xml:space="preserve"> Métricas do projeto em CakePHP antes da aplicação dos padrões de código</w:t>
+      <w:fldSimple w:instr=" SEQ Tabela \* ARABIC ">
+        <w:r>
+          <w:rPr>
+            <w:noProof/>
+          </w:rPr>
+          <w:t>1</w:t>
+        </w:r>
+      </w:fldSimple>
+      <w:r>
+        <w:t xml:space="preserve"> Métricas do projeto em </w:t>
+      </w:r>
+      <w:proofErr w:type="spellStart"/>
+      <w:r>
+        <w:t>CakePHP</w:t>
+      </w:r>
+      <w:proofErr w:type="spellEnd"/>
+      <w:r>
+        <w:t xml:space="preserve"> antes da aplicação dos padrões de código</w:t>
       </w:r>
     </w:p>
     <w:p>
@@ -3835,7 +4642,21 @@
               <w:rPr>
                 <w:b/>
               </w:rPr>
-              <w:t xml:space="preserve"> por classe (Halstead)</w:t>
+              <w:t xml:space="preserve"> por classe (</w:t>
+            </w:r>
+            <w:proofErr w:type="spellStart"/>
+            <w:r>
+              <w:rPr>
+                <w:b/>
+              </w:rPr>
+              <w:t>Halstead</w:t>
+            </w:r>
+            <w:proofErr w:type="spellEnd"/>
+            <w:r>
+              <w:rPr>
+                <w:b/>
+              </w:rPr>
+              <w:t>)</w:t>
             </w:r>
           </w:p>
         </w:tc>
@@ -3882,7 +4703,21 @@
               <w:rPr>
                 <w:b/>
               </w:rPr>
-              <w:t xml:space="preserve"> por classe (Kan)</w:t>
+              <w:t xml:space="preserve"> por classe (</w:t>
+            </w:r>
+            <w:proofErr w:type="spellStart"/>
+            <w:r>
+              <w:rPr>
+                <w:b/>
+              </w:rPr>
+              <w:t>Kan</w:t>
+            </w:r>
+            <w:proofErr w:type="spellEnd"/>
+            <w:r>
+              <w:rPr>
+                <w:b/>
+              </w:rPr>
+              <w:t>)</w:t>
             </w:r>
           </w:p>
         </w:tc>
@@ -3923,7 +4758,21 @@
               <w:rPr>
                 <w:b/>
               </w:rPr>
-              <w:t>Complexidade ciclomática média por classe</w:t>
+              <w:t xml:space="preserve">Complexidade </w:t>
+            </w:r>
+            <w:proofErr w:type="spellStart"/>
+            <w:r>
+              <w:rPr>
+                <w:b/>
+              </w:rPr>
+              <w:t>ciclomática</w:t>
+            </w:r>
+            <w:proofErr w:type="spellEnd"/>
+            <w:r>
+              <w:rPr>
+                <w:b/>
+              </w:rPr>
+              <w:t xml:space="preserve"> média por classe</w:t>
             </w:r>
           </w:p>
         </w:tc>
@@ -3997,32 +4846,27 @@
       <w:r>
         <w:t xml:space="preserve">Tabela </w:t>
       </w:r>
-      <w:r>
-        <w:fldChar w:fldCharType="begin"/>
-      </w:r>
-      <w:r>
-        <w:instrText xml:space="preserve"> SEQ Tabela \* ARABIC </w:instrText>
-      </w:r>
-      <w:r>
-        <w:fldChar w:fldCharType="separate"/>
-      </w:r>
-      <w:r>
-        <w:rPr>
-          <w:noProof/>
-        </w:rPr>
-        <w:t>2</w:t>
-      </w:r>
-      <w:r>
-        <w:rPr>
-          <w:noProof/>
-        </w:rPr>
-        <w:fldChar w:fldCharType="end"/>
-      </w:r>
+      <w:fldSimple w:instr=" SEQ Tabela \* ARABIC ">
+        <w:r>
+          <w:rPr>
+            <w:noProof/>
+          </w:rPr>
+          <w:t>2</w:t>
+        </w:r>
+      </w:fldSimple>
       <w:r>
         <w:t xml:space="preserve"> </w:t>
       </w:r>
       <w:r>
-        <w:t>Métricas do projeto em CakePHP a</w:t>
+        <w:t xml:space="preserve">Métricas do projeto em </w:t>
+      </w:r>
+      <w:proofErr w:type="spellStart"/>
+      <w:r>
+        <w:t>CakePHP</w:t>
+      </w:r>
+      <w:proofErr w:type="spellEnd"/>
+      <w:r>
+        <w:t xml:space="preserve"> a</w:t>
       </w:r>
       <w:r>
         <w:t>pós a</w:t>
@@ -4056,8 +4900,17 @@
           <w:sz w:val="24"/>
           <w:szCs w:val="24"/>
         </w:rPr>
-        <w:t>3.2. Projeto utilizando CodeIgniter</w:t>
-      </w:r>
+        <w:t xml:space="preserve">3.2. Projeto utilizando </w:t>
+      </w:r>
+      <w:proofErr w:type="spellStart"/>
+      <w:r>
+        <w:rPr>
+          <w:sz w:val="24"/>
+          <w:szCs w:val="24"/>
+        </w:rPr>
+        <w:t>CodeIgniter</w:t>
+      </w:r>
+      <w:proofErr w:type="spellEnd"/>
     </w:p>
     <w:p>
       <w:pPr>
@@ -4081,7 +4934,23 @@
           <w:sz w:val="24"/>
           <w:szCs w:val="24"/>
         </w:rPr>
-        <w:t>No projeto utilizando CodeIgniter, sem padrões de código, foram obtidos os seguintes resultados:</w:t>
+        <w:t xml:space="preserve">No projeto utilizando </w:t>
+      </w:r>
+      <w:proofErr w:type="spellStart"/>
+      <w:r>
+        <w:rPr>
+          <w:sz w:val="24"/>
+          <w:szCs w:val="24"/>
+        </w:rPr>
+        <w:t>CodeIgniter</w:t>
+      </w:r>
+      <w:proofErr w:type="spellEnd"/>
+      <w:r>
+        <w:rPr>
+          <w:sz w:val="24"/>
+          <w:szCs w:val="24"/>
+        </w:rPr>
+        <w:t>, sem padrões de código, foram obtidos os seguintes resultados:</w:t>
       </w:r>
     </w:p>
     <w:tbl>
@@ -4201,7 +5070,21 @@
               <w:rPr>
                 <w:b/>
               </w:rPr>
-              <w:t xml:space="preserve"> por classe (Halstead)</w:t>
+              <w:t xml:space="preserve"> por classe (</w:t>
+            </w:r>
+            <w:proofErr w:type="spellStart"/>
+            <w:r>
+              <w:rPr>
+                <w:b/>
+              </w:rPr>
+              <w:t>Halstead</w:t>
+            </w:r>
+            <w:proofErr w:type="spellEnd"/>
+            <w:r>
+              <w:rPr>
+                <w:b/>
+              </w:rPr>
+              <w:t>)</w:t>
             </w:r>
           </w:p>
         </w:tc>
@@ -4248,7 +5131,21 @@
               <w:rPr>
                 <w:b/>
               </w:rPr>
-              <w:t xml:space="preserve"> por classe (Kan)</w:t>
+              <w:t xml:space="preserve"> por classe (</w:t>
+            </w:r>
+            <w:proofErr w:type="spellStart"/>
+            <w:r>
+              <w:rPr>
+                <w:b/>
+              </w:rPr>
+              <w:t>Kan</w:t>
+            </w:r>
+            <w:proofErr w:type="spellEnd"/>
+            <w:r>
+              <w:rPr>
+                <w:b/>
+              </w:rPr>
+              <w:t>)</w:t>
             </w:r>
           </w:p>
         </w:tc>
@@ -4292,7 +5189,21 @@
               <w:rPr>
                 <w:b/>
               </w:rPr>
-              <w:t>Complexidade ciclomática média por classe</w:t>
+              <w:t xml:space="preserve">Complexidade </w:t>
+            </w:r>
+            <w:proofErr w:type="spellStart"/>
+            <w:r>
+              <w:rPr>
+                <w:b/>
+              </w:rPr>
+              <w:t>ciclomática</w:t>
+            </w:r>
+            <w:proofErr w:type="spellEnd"/>
+            <w:r>
+              <w:rPr>
+                <w:b/>
+              </w:rPr>
+              <w:t xml:space="preserve"> média por classe</w:t>
             </w:r>
           </w:p>
         </w:tc>
@@ -4366,36 +5277,25 @@
       <w:r>
         <w:t xml:space="preserve">Tabela </w:t>
       </w:r>
-      <w:r>
-        <w:fldChar w:fldCharType="begin"/>
-      </w:r>
-      <w:r>
-        <w:instrText xml:space="preserve"> SEQ Tabela \* ARABIC </w:instrText>
-      </w:r>
-      <w:r>
-        <w:fldChar w:fldCharType="separate"/>
-      </w:r>
-      <w:r>
-        <w:rPr>
-          <w:noProof/>
-        </w:rPr>
-        <w:t>3</w:t>
-      </w:r>
-      <w:r>
-        <w:rPr>
-          <w:noProof/>
-        </w:rPr>
-        <w:fldChar w:fldCharType="end"/>
-      </w:r>
+      <w:fldSimple w:instr=" SEQ Tabela \* ARABIC ">
+        <w:r>
+          <w:rPr>
+            <w:noProof/>
+          </w:rPr>
+          <w:t>3</w:t>
+        </w:r>
+      </w:fldSimple>
       <w:r>
         <w:t xml:space="preserve"> </w:t>
       </w:r>
       <w:r>
         <w:t xml:space="preserve">Métricas do projeto em </w:t>
       </w:r>
+      <w:proofErr w:type="spellStart"/>
       <w:r>
         <w:t>CodeIgniter</w:t>
       </w:r>
+      <w:proofErr w:type="spellEnd"/>
       <w:r>
         <w:t xml:space="preserve"> após a aplicação dos padrões de código</w:t>
       </w:r>
@@ -4434,7 +5334,23 @@
           <w:sz w:val="24"/>
           <w:szCs w:val="24"/>
         </w:rPr>
-        <w:t>Após a aplicação das PSRs, os resultados abaixo foram alcançados:</w:t>
+        <w:t xml:space="preserve">Após a aplicação das </w:t>
+      </w:r>
+      <w:proofErr w:type="spellStart"/>
+      <w:r>
+        <w:rPr>
+          <w:sz w:val="24"/>
+          <w:szCs w:val="24"/>
+        </w:rPr>
+        <w:t>PSRs</w:t>
+      </w:r>
+      <w:proofErr w:type="spellEnd"/>
+      <w:r>
+        <w:rPr>
+          <w:sz w:val="24"/>
+          <w:szCs w:val="24"/>
+        </w:rPr>
+        <w:t>, os resultados abaixo foram alcançados:</w:t>
       </w:r>
     </w:p>
     <w:tbl>
@@ -4589,7 +5505,21 @@
               <w:rPr>
                 <w:b/>
               </w:rPr>
-              <w:t>Média de bugs por classe (Halstead)</w:t>
+              <w:t>Média de bugs por classe (</w:t>
+            </w:r>
+            <w:proofErr w:type="spellStart"/>
+            <w:r>
+              <w:rPr>
+                <w:b/>
+              </w:rPr>
+              <w:t>Halstead</w:t>
+            </w:r>
+            <w:proofErr w:type="spellEnd"/>
+            <w:r>
+              <w:rPr>
+                <w:b/>
+              </w:rPr>
+              <w:t>)</w:t>
             </w:r>
           </w:p>
         </w:tc>
@@ -4630,7 +5560,21 @@
               <w:rPr>
                 <w:b/>
               </w:rPr>
-              <w:t>Média de defeitos por classe (Kan)</w:t>
+              <w:t>Média de defeitos por classe (</w:t>
+            </w:r>
+            <w:proofErr w:type="spellStart"/>
+            <w:r>
+              <w:rPr>
+                <w:b/>
+              </w:rPr>
+              <w:t>Kan</w:t>
+            </w:r>
+            <w:proofErr w:type="spellEnd"/>
+            <w:r>
+              <w:rPr>
+                <w:b/>
+              </w:rPr>
+              <w:t>)</w:t>
             </w:r>
           </w:p>
         </w:tc>
@@ -4671,7 +5615,21 @@
               <w:rPr>
                 <w:b/>
               </w:rPr>
-              <w:t>Complexidade ciclomática média por classe</w:t>
+              <w:t xml:space="preserve">Complexidade </w:t>
+            </w:r>
+            <w:proofErr w:type="spellStart"/>
+            <w:r>
+              <w:rPr>
+                <w:b/>
+              </w:rPr>
+              <w:t>ciclomática</w:t>
+            </w:r>
+            <w:proofErr w:type="spellEnd"/>
+            <w:r>
+              <w:rPr>
+                <w:b/>
+              </w:rPr>
+              <w:t xml:space="preserve"> média por classe</w:t>
             </w:r>
           </w:p>
         </w:tc>
@@ -4754,50 +5712,66 @@
       <w:r>
         <w:t xml:space="preserve">Tabela </w:t>
       </w:r>
-      <w:r>
-        <w:fldChar w:fldCharType="begin"/>
-      </w:r>
-      <w:r>
-        <w:instrText xml:space="preserve"> SEQ Tabela \* ARABIC </w:instrText>
-      </w:r>
-      <w:r>
-        <w:fldChar w:fldCharType="separate"/>
-      </w:r>
-      <w:r>
-        <w:rPr>
-          <w:noProof/>
+      <w:fldSimple w:instr=" SEQ Tabela \* ARABIC ">
+        <w:r>
+          <w:rPr>
+            <w:noProof/>
+          </w:rPr>
+          <w:t>4</w:t>
+        </w:r>
+      </w:fldSimple>
+      <w:r>
+        <w:t xml:space="preserve"> </w:t>
+      </w:r>
+      <w:r>
+        <w:t xml:space="preserve">Métricas do projeto em </w:t>
+      </w:r>
+      <w:proofErr w:type="spellStart"/>
+      <w:r>
+        <w:t>CodeIgniter</w:t>
+      </w:r>
+      <w:proofErr w:type="spellEnd"/>
+      <w:r>
+        <w:t xml:space="preserve"> após a aplicação dos padrões de código</w:t>
+      </w:r>
+    </w:p>
+    <w:p>
+      <w:pPr>
+        <w:spacing w:line="360" w:lineRule="auto"/>
+        <w:jc w:val="both"/>
+        <w:rPr>
+          <w:b/>
+          <w:sz w:val="24"/>
+          <w:szCs w:val="24"/>
+        </w:rPr>
+      </w:pPr>
+    </w:p>
+    <w:p>
+      <w:pPr>
+        <w:spacing w:line="360" w:lineRule="auto"/>
+        <w:jc w:val="both"/>
+        <w:rPr>
+          <w:b/>
+          <w:sz w:val="24"/>
+          <w:szCs w:val="24"/>
+        </w:rPr>
+      </w:pPr>
+      <w:r>
+        <w:rPr>
+          <w:b/>
+          <w:sz w:val="24"/>
+          <w:szCs w:val="24"/>
         </w:rPr>
         <w:t>4</w:t>
       </w:r>
       <w:r>
         <w:rPr>
-          <w:noProof/>
-        </w:rPr>
-        <w:fldChar w:fldCharType="end"/>
-      </w:r>
-      <w:r>
-        <w:t xml:space="preserve"> </w:t>
-      </w:r>
-      <w:r>
-        <w:t xml:space="preserve">Métricas do projeto em </w:t>
-      </w:r>
-      <w:r>
-        <w:t>CodeIgniter</w:t>
-      </w:r>
-      <w:r>
-        <w:t xml:space="preserve"> após a aplicação dos padrões de código</w:t>
-      </w:r>
-    </w:p>
-    <w:p>
-      <w:pPr>
-        <w:spacing w:line="360" w:lineRule="auto"/>
-        <w:jc w:val="both"/>
-        <w:rPr>
           <w:b/>
           <w:sz w:val="24"/>
           <w:szCs w:val="24"/>
         </w:rPr>
-      </w:pPr>
+        <w:t>. Conclusão</w:t>
+      </w:r>
     </w:p>
     <w:p>
       <w:pPr>
@@ -4815,16 +5789,142 @@
           <w:sz w:val="24"/>
           <w:szCs w:val="24"/>
         </w:rPr>
-        <w:t>4</w:t>
-      </w:r>
+        <w:tab/>
+      </w:r>
+      <w:r>
+        <w:rPr>
+          <w:sz w:val="24"/>
+          <w:szCs w:val="24"/>
+        </w:rPr>
+        <w:t>A utilização de padrões</w:t>
+      </w:r>
+      <w:r>
+        <w:rPr>
+          <w:sz w:val="24"/>
+          <w:szCs w:val="24"/>
+        </w:rPr>
+        <w:t xml:space="preserve"> de código</w:t>
+      </w:r>
+      <w:r>
+        <w:rPr>
+          <w:sz w:val="24"/>
+          <w:szCs w:val="24"/>
+        </w:rPr>
+        <w:t>,</w:t>
+      </w:r>
+      <w:r>
+        <w:rPr>
+          <w:sz w:val="24"/>
+          <w:szCs w:val="24"/>
+        </w:rPr>
+        <w:t xml:space="preserve"> sejam as </w:t>
+      </w:r>
+      <w:proofErr w:type="spellStart"/>
+      <w:r>
+        <w:rPr>
+          <w:sz w:val="24"/>
+          <w:szCs w:val="24"/>
+        </w:rPr>
+        <w:t>PSRs</w:t>
+      </w:r>
+      <w:proofErr w:type="spellEnd"/>
+      <w:r>
+        <w:rPr>
+          <w:sz w:val="24"/>
+          <w:szCs w:val="24"/>
+        </w:rPr>
+        <w:t xml:space="preserve"> utilizadas nos testes ou qualquer outro</w:t>
+      </w:r>
+      <w:r>
+        <w:rPr>
+          <w:sz w:val="24"/>
+          <w:szCs w:val="24"/>
+        </w:rPr>
+        <w:t xml:space="preserve"> que a equipe tenha preferência, facilita o entendimento posterior da equipe durante a manutenção do sistema, aumenta a legibilidade do código e aumenta a qualidade do software.</w:t>
+      </w:r>
+    </w:p>
+    <w:p>
+      <w:pPr>
+        <w:spacing w:line="360" w:lineRule="auto"/>
+        <w:jc w:val="both"/>
+        <w:rPr>
+          <w:sz w:val="24"/>
+          <w:szCs w:val="24"/>
+        </w:rPr>
+      </w:pPr>
       <w:r>
         <w:rPr>
           <w:b/>
           <w:sz w:val="24"/>
           <w:szCs w:val="24"/>
         </w:rPr>
-        <w:t>. Conclusão</w:t>
-      </w:r>
+        <w:tab/>
+      </w:r>
+      <w:r>
+        <w:rPr>
+          <w:sz w:val="24"/>
+          <w:szCs w:val="24"/>
+        </w:rPr>
+        <w:t xml:space="preserve">Devido ao tamanho do software utilizado para os testes, e também ao fato de as mudanças de código se aplicarem somente a padrões de código e não a </w:t>
+      </w:r>
+      <w:proofErr w:type="spellStart"/>
+      <w:r>
+        <w:rPr>
+          <w:sz w:val="24"/>
+          <w:szCs w:val="24"/>
+        </w:rPr>
+        <w:t>refatoração</w:t>
+      </w:r>
+      <w:proofErr w:type="spellEnd"/>
+      <w:r>
+        <w:rPr>
+          <w:sz w:val="24"/>
+          <w:szCs w:val="24"/>
+        </w:rPr>
+        <w:t xml:space="preserve"> do código para ajuste de lógica e de métodos, poucas métricas de código-fonte mudaram antes e depois da aplicação de padrões.</w:t>
+      </w:r>
+    </w:p>
+    <w:p>
+      <w:pPr>
+        <w:spacing w:line="360" w:lineRule="auto"/>
+        <w:ind w:firstLine="720"/>
+        <w:jc w:val="both"/>
+        <w:rPr>
+          <w:sz w:val="24"/>
+          <w:szCs w:val="24"/>
+        </w:rPr>
+      </w:pPr>
+      <w:r>
+        <w:rPr>
+          <w:sz w:val="24"/>
+          <w:szCs w:val="24"/>
+        </w:rPr>
+        <w:t xml:space="preserve">Contudo, os testes realizados conseguem mostrar que aplicar tais padrões em um sistema já pronto acaba necessitando de tempo, gerando um custo necessário para atingir um nível de qualidade melhor; começar os projetos seguindo algum tipo de padrão de código </w:t>
+      </w:r>
+      <w:r>
+        <w:rPr>
+          <w:sz w:val="24"/>
+          <w:szCs w:val="24"/>
+        </w:rPr>
+        <w:t xml:space="preserve">se torna </w:t>
+      </w:r>
+      <w:r>
+        <w:rPr>
+          <w:sz w:val="24"/>
+          <w:szCs w:val="24"/>
+        </w:rPr>
+        <w:t>a melhor opção.</w:t>
+      </w:r>
+    </w:p>
+    <w:p>
+      <w:pPr>
+        <w:spacing w:line="360" w:lineRule="auto"/>
+        <w:jc w:val="both"/>
+        <w:rPr>
+          <w:sz w:val="24"/>
+          <w:szCs w:val="24"/>
+        </w:rPr>
+      </w:pPr>
     </w:p>
     <w:p>
       <w:pPr>
@@ -4842,6 +5942,32 @@
           <w:sz w:val="24"/>
           <w:szCs w:val="24"/>
         </w:rPr>
+        <w:t>5</w:t>
+      </w:r>
+      <w:r>
+        <w:rPr>
+          <w:b/>
+          <w:sz w:val="24"/>
+          <w:szCs w:val="24"/>
+        </w:rPr>
+        <w:t>. Sugestão de trabalhos futuros</w:t>
+      </w:r>
+    </w:p>
+    <w:p>
+      <w:pPr>
+        <w:spacing w:line="360" w:lineRule="auto"/>
+        <w:jc w:val="both"/>
+        <w:rPr>
+          <w:sz w:val="24"/>
+          <w:szCs w:val="24"/>
+        </w:rPr>
+      </w:pPr>
+      <w:r>
+        <w:rPr>
+          <w:b/>
+          <w:sz w:val="24"/>
+          <w:szCs w:val="24"/>
+        </w:rPr>
         <w:tab/>
       </w:r>
       <w:r>
@@ -4849,112 +5975,29 @@
           <w:sz w:val="24"/>
           <w:szCs w:val="24"/>
         </w:rPr>
-        <w:t>A utilização de padrões</w:t>
-      </w:r>
-      <w:r>
-        <w:rPr>
-          <w:sz w:val="24"/>
-          <w:szCs w:val="24"/>
-        </w:rPr>
-        <w:t xml:space="preserve"> de código</w:t>
-      </w:r>
-      <w:r>
-        <w:rPr>
-          <w:sz w:val="24"/>
-          <w:szCs w:val="24"/>
-        </w:rPr>
-        <w:t>,</w:t>
-      </w:r>
-      <w:r>
-        <w:rPr>
-          <w:sz w:val="24"/>
-          <w:szCs w:val="24"/>
-        </w:rPr>
-        <w:t xml:space="preserve"> sejam as PSRs utilizadas nos testes ou qualquer outro</w:t>
-      </w:r>
-      <w:r>
-        <w:rPr>
-          <w:sz w:val="24"/>
-          <w:szCs w:val="24"/>
-        </w:rPr>
-        <w:t xml:space="preserve"> que a equipe tenha preferência, facilita o entendimento posterior da equipe durante a manutenção do sistema, aumenta a legibilidade do código e aumenta a qualidade do software.</w:t>
-      </w:r>
-    </w:p>
-    <w:p>
-      <w:pPr>
-        <w:spacing w:line="360" w:lineRule="auto"/>
-        <w:jc w:val="both"/>
-        <w:rPr>
-          <w:sz w:val="24"/>
-          <w:szCs w:val="24"/>
-        </w:rPr>
-      </w:pPr>
-      <w:r>
+        <w:t xml:space="preserve">Como sugestão para o desenvolvimento e continuação deste trabalho, sugere-se continuar analisando o impacto no desenvolvimento e na qualidade do software após ser aplicada uma revisão de código mais completa; não somente aplicar padrões </w:t>
+      </w:r>
+      <w:r>
+        <w:rPr>
+          <w:sz w:val="24"/>
+          <w:szCs w:val="24"/>
+        </w:rPr>
+        <w:lastRenderedPageBreak/>
+        <w:t>de código, mas também verificar se a lógica está correta, se há código duplicado, se o código é legível, remover código comentado, e propor melhorias, tanto para o processo de desenvolvimento, quanto para as práticas utilizadas pela equipe de desenvolvimento, avaliando a adoção de ferramentas que auxiliem nessas tarefas.</w:t>
+      </w:r>
+    </w:p>
+    <w:p>
+      <w:pPr>
+        <w:spacing w:line="360" w:lineRule="auto"/>
+        <w:jc w:val="both"/>
         <w:rPr>
           <w:b/>
           <w:sz w:val="24"/>
           <w:szCs w:val="24"/>
         </w:rPr>
-        <w:tab/>
-      </w:r>
-      <w:r>
-        <w:rPr>
-          <w:sz w:val="24"/>
-          <w:szCs w:val="24"/>
-        </w:rPr>
-        <w:t xml:space="preserve">Devido ao tamanho do software utilizado para os testes, e também ao fato de as mudanças de código se aplicarem somente a padrões de código e não a </w:t>
-      </w:r>
-      <w:r>
-        <w:rPr>
-          <w:sz w:val="24"/>
-          <w:szCs w:val="24"/>
-        </w:rPr>
-        <w:t>refatoração do código para ajuste de lógica e de métodos, poucas métricas de código-fonte mudaram antes e depois da aplicação de padrões.</w:t>
-      </w:r>
-    </w:p>
-    <w:p>
-      <w:pPr>
-        <w:spacing w:line="360" w:lineRule="auto"/>
-        <w:ind w:firstLine="720"/>
-        <w:jc w:val="both"/>
-        <w:rPr>
-          <w:sz w:val="24"/>
-          <w:szCs w:val="24"/>
-        </w:rPr>
-      </w:pPr>
-      <w:r>
-        <w:rPr>
-          <w:sz w:val="24"/>
-          <w:szCs w:val="24"/>
-        </w:rPr>
-        <w:t xml:space="preserve">Contudo, os testes realizados conseguem mostrar que aplicar tais padrões em um sistema já pronto acaba necessitando de tempo, gerando um custo necessário para atingir um nível de qualidade melhor; começar os projetos seguindo algum tipo de padrão de código </w:t>
-      </w:r>
-      <w:r>
-        <w:rPr>
-          <w:sz w:val="24"/>
-          <w:szCs w:val="24"/>
-        </w:rPr>
-        <w:t xml:space="preserve">se torna </w:t>
-      </w:r>
+      </w:pPr>
       <w:bookmarkStart w:id="0" w:name="_GoBack"/>
       <w:bookmarkEnd w:id="0"/>
-      <w:r>
-        <w:rPr>
-          <w:sz w:val="24"/>
-          <w:szCs w:val="24"/>
-        </w:rPr>
-        <w:t>a melhor opção.</w:t>
-      </w:r>
-    </w:p>
-    <w:p>
-      <w:pPr>
-        <w:spacing w:line="360" w:lineRule="auto"/>
-        <w:jc w:val="both"/>
-        <w:rPr>
-          <w:sz w:val="24"/>
-          <w:szCs w:val="24"/>
-        </w:rPr>
-      </w:pPr>
     </w:p>
     <w:p>
       <w:pPr>
@@ -4972,51 +6015,56 @@
           <w:sz w:val="24"/>
           <w:szCs w:val="24"/>
         </w:rPr>
-        <w:t>4. Sugestão de trabalhos futuros</w:t>
-      </w:r>
-    </w:p>
-    <w:p>
-      <w:pPr>
-        <w:spacing w:line="360" w:lineRule="auto"/>
-        <w:jc w:val="both"/>
-        <w:rPr>
+        <w:t>Referências</w:t>
+      </w:r>
+    </w:p>
+    <w:p>
+      <w:pPr>
+        <w:spacing w:line="360" w:lineRule="auto"/>
+        <w:jc w:val="both"/>
+        <w:rPr>
+          <w:rFonts w:eastAsia="Roboto"/>
+          <w:color w:val="222222"/>
+          <w:sz w:val="24"/>
+          <w:szCs w:val="24"/>
+          <w:highlight w:val="white"/>
+        </w:rPr>
+      </w:pPr>
+      <w:r>
+        <w:rPr>
+          <w:rFonts w:eastAsia="Roboto"/>
+          <w:color w:val="222222"/>
+          <w:sz w:val="24"/>
+          <w:szCs w:val="24"/>
+          <w:highlight w:val="white"/>
+        </w:rPr>
+        <w:t xml:space="preserve">CAKE SOFTWARE FOUNDATION INC. </w:t>
+      </w:r>
+      <w:proofErr w:type="spellStart"/>
+      <w:r>
+        <w:rPr>
+          <w:rFonts w:eastAsia="Roboto"/>
           <w:b/>
-          <w:sz w:val="24"/>
-          <w:szCs w:val="24"/>
-        </w:rPr>
-      </w:pPr>
-    </w:p>
-    <w:p>
-      <w:pPr>
-        <w:spacing w:line="360" w:lineRule="auto"/>
-        <w:jc w:val="both"/>
-        <w:rPr>
+          <w:color w:val="222222"/>
+          <w:sz w:val="24"/>
+          <w:szCs w:val="24"/>
+          <w:highlight w:val="white"/>
+        </w:rPr>
+        <w:t>CakePHP</w:t>
+      </w:r>
+      <w:proofErr w:type="spellEnd"/>
+      <w:r>
+        <w:rPr>
+          <w:rFonts w:eastAsia="Roboto"/>
           <w:b/>
-          <w:sz w:val="24"/>
-          <w:szCs w:val="24"/>
-        </w:rPr>
-      </w:pPr>
-      <w:r>
-        <w:rPr>
-          <w:b/>
-          <w:sz w:val="24"/>
-          <w:szCs w:val="24"/>
-        </w:rPr>
-        <w:t>Referências</w:t>
-      </w:r>
-    </w:p>
-    <w:p>
-      <w:pPr>
-        <w:spacing w:line="360" w:lineRule="auto"/>
-        <w:jc w:val="both"/>
-        <w:rPr>
-          <w:rFonts w:eastAsia="Roboto"/>
           <w:color w:val="222222"/>
           <w:sz w:val="24"/>
           <w:szCs w:val="24"/>
           <w:highlight w:val="white"/>
         </w:rPr>
-      </w:pPr>
+        <w:t xml:space="preserve">: </w:t>
+      </w:r>
+      <w:proofErr w:type="spellStart"/>
       <w:r>
         <w:rPr>
           <w:rFonts w:eastAsia="Roboto"/>
@@ -5025,29 +6073,18 @@
           <w:szCs w:val="24"/>
           <w:highlight w:val="white"/>
         </w:rPr>
-        <w:lastRenderedPageBreak/>
-        <w:t xml:space="preserve">CAKE SOFTWARE FOUNDATION INC. </w:t>
-      </w:r>
-      <w:r>
-        <w:rPr>
-          <w:rFonts w:eastAsia="Roboto"/>
-          <w:b/>
+        <w:t>Cookbook</w:t>
+      </w:r>
+      <w:proofErr w:type="spellEnd"/>
+      <w:r>
+        <w:rPr>
+          <w:rFonts w:eastAsia="Roboto"/>
           <w:color w:val="222222"/>
           <w:sz w:val="24"/>
           <w:szCs w:val="24"/>
           <w:highlight w:val="white"/>
         </w:rPr>
-        <w:t xml:space="preserve">CakePHP: </w:t>
-      </w:r>
-      <w:r>
-        <w:rPr>
-          <w:rFonts w:eastAsia="Roboto"/>
-          <w:color w:val="222222"/>
-          <w:sz w:val="24"/>
-          <w:szCs w:val="24"/>
-          <w:highlight w:val="white"/>
-        </w:rPr>
-        <w:t>Cookbook. Disponível em: &lt;https://book.cakephp.org/2.0/pt/getting-started/cakephp-conventions.html&gt;. Acesso em: 31 mar. 2017.</w:t>
+        <w:t>. Disponível em: &lt;https://book.cakephp.org/2.0/pt/getting-started/cakephp-conventions.html&gt;. Acesso em: 31 mar. 2017.</w:t>
       </w:r>
     </w:p>
     <w:p>
@@ -5082,160 +6119,9 @@
           <w:szCs w:val="24"/>
           <w:highlight w:val="white"/>
         </w:rPr>
-        <w:t>Análise do impacto da aplicação de padrões de projeto na manutenibilidade de um sistema orientado a objetos. </w:t>
-      </w:r>
-      <w:r>
-        <w:rPr>
-          <w:rFonts w:eastAsia="Roboto"/>
-          <w:color w:val="222222"/>
-          <w:sz w:val="24"/>
-          <w:szCs w:val="24"/>
-          <w:highlight w:val="white"/>
-        </w:rPr>
-        <w:t xml:space="preserve">2012. 78 f. </w:t>
-      </w:r>
-      <w:r>
-        <w:rPr>
-          <w:rFonts w:eastAsia="Roboto"/>
-          <w:color w:val="222222"/>
-          <w:sz w:val="24"/>
-          <w:szCs w:val="24"/>
-        </w:rPr>
-        <w:t>TCC (Graduação)</w:t>
-      </w:r>
-      <w:r>
-        <w:rPr>
-          <w:rFonts w:eastAsia="Roboto"/>
-          <w:color w:val="222222"/>
-          <w:sz w:val="24"/>
-          <w:szCs w:val="24"/>
-          <w:highlight w:val="white"/>
-        </w:rPr>
-        <w:t xml:space="preserve"> - Curso de Sistemas de Informação, Universidade Federal de Lavras, Lavras, 2012.</w:t>
-      </w:r>
-    </w:p>
-    <w:p>
-      <w:pPr>
-        <w:spacing w:line="360" w:lineRule="auto"/>
-        <w:jc w:val="both"/>
-        <w:rPr>
-          <w:rFonts w:eastAsia="Roboto"/>
-          <w:color w:val="222222"/>
-          <w:sz w:val="24"/>
-          <w:szCs w:val="24"/>
-        </w:rPr>
-      </w:pPr>
-      <w:r>
-        <w:rPr>
-          <w:rFonts w:eastAsia="Roboto"/>
-          <w:color w:val="222222"/>
-          <w:sz w:val="24"/>
-          <w:szCs w:val="24"/>
-        </w:rPr>
-        <w:t>ISO 25000. Disponível em: &lt;http://iso25000.com/index.php/en/iso-25000-standards/iso-25010&gt;. Acesso em: 22 abr. 2017.</w:t>
-      </w:r>
-    </w:p>
-    <w:p>
-      <w:pPr>
-        <w:spacing w:line="360" w:lineRule="auto"/>
-        <w:jc w:val="both"/>
-        <w:rPr>
-          <w:rFonts w:eastAsia="Roboto"/>
-          <w:color w:val="222222"/>
-          <w:sz w:val="24"/>
-          <w:szCs w:val="24"/>
-        </w:rPr>
-      </w:pPr>
-      <w:r>
-        <w:rPr>
-          <w:rFonts w:eastAsia="Roboto"/>
-          <w:color w:val="222222"/>
-          <w:sz w:val="24"/>
-          <w:szCs w:val="24"/>
-        </w:rPr>
-        <w:t xml:space="preserve">MEIRELLES, Paulo Roberto Miranda. </w:t>
-      </w:r>
-      <w:r>
-        <w:rPr>
-          <w:rFonts w:eastAsia="Roboto"/>
-          <w:b/>
-          <w:color w:val="222222"/>
-          <w:sz w:val="24"/>
-          <w:szCs w:val="24"/>
-        </w:rPr>
-        <w:t>Leva</w:t>
-      </w:r>
-      <w:r>
-        <w:rPr>
-          <w:rFonts w:eastAsia="Roboto"/>
-          <w:b/>
-          <w:color w:val="222222"/>
-          <w:sz w:val="24"/>
-          <w:szCs w:val="24"/>
-        </w:rPr>
-        <w:t>ntamento de Métricas de Avaliaçã</w:t>
-      </w:r>
-      <w:r>
-        <w:rPr>
-          <w:rFonts w:eastAsia="Roboto"/>
-          <w:b/>
-          <w:color w:val="222222"/>
-          <w:sz w:val="24"/>
-          <w:szCs w:val="24"/>
-        </w:rPr>
-        <w:t>o de Projetos de Software Livre</w:t>
-      </w:r>
-      <w:r>
-        <w:rPr>
-          <w:rFonts w:eastAsia="Roboto"/>
-          <w:color w:val="222222"/>
-          <w:sz w:val="24"/>
-          <w:szCs w:val="24"/>
-        </w:rPr>
-        <w:t>. </w:t>
-      </w:r>
-      <w:r>
-        <w:rPr>
-          <w:rFonts w:eastAsia="Roboto"/>
-          <w:bCs/>
-          <w:color w:val="222222"/>
-          <w:sz w:val="24"/>
-          <w:szCs w:val="24"/>
-        </w:rPr>
-        <w:t>São Paulo</w:t>
-      </w:r>
-      <w:r>
-        <w:rPr>
-          <w:rFonts w:eastAsia="Roboto"/>
-          <w:color w:val="222222"/>
-          <w:sz w:val="24"/>
-          <w:szCs w:val="24"/>
-        </w:rPr>
-        <w:t>, 2008.</w:t>
-      </w:r>
-    </w:p>
-    <w:p>
-      <w:pPr>
-        <w:spacing w:line="360" w:lineRule="auto"/>
-        <w:jc w:val="both"/>
-        <w:rPr>
-          <w:rFonts w:eastAsia="Roboto"/>
-          <w:color w:val="222222"/>
-          <w:sz w:val="24"/>
-          <w:szCs w:val="24"/>
-          <w:highlight w:val="white"/>
-        </w:rPr>
-      </w:pPr>
-      <w:r>
-        <w:rPr>
-          <w:rFonts w:eastAsia="Roboto"/>
-          <w:color w:val="222222"/>
-          <w:sz w:val="24"/>
-          <w:szCs w:val="24"/>
-          <w:highlight w:val="white"/>
-        </w:rPr>
-        <w:t>OLIVEIRA, Jaqueline Faria de. </w:t>
-      </w:r>
+        <w:t xml:space="preserve">Análise do impacto da aplicação de padrões de projeto na </w:t>
+      </w:r>
+      <w:proofErr w:type="spellStart"/>
       <w:r>
         <w:rPr>
           <w:rFonts w:eastAsia="Roboto"/>
@@ -5246,41 +6132,9 @@
           <w:szCs w:val="24"/>
           <w:highlight w:val="white"/>
         </w:rPr>
-        <w:t>Métricas para avaliação do grau de quantificação de sistemas orientados por aspectos.</w:t>
-      </w:r>
-      <w:r>
-        <w:rPr>
-          <w:rFonts w:eastAsia="Roboto"/>
-          <w:color w:val="222222"/>
-          <w:sz w:val="24"/>
-          <w:szCs w:val="24"/>
-          <w:highlight w:val="white"/>
-        </w:rPr>
-        <w:t> 2010. 98 f. Dissertação (Mestrado) - Curso de Informática, Pontifícia Universidade Católica de Minas Gerais, Belo Horizonte, 2010.</w:t>
-      </w:r>
-    </w:p>
-    <w:p>
-      <w:pPr>
-        <w:spacing w:line="360" w:lineRule="auto"/>
-        <w:jc w:val="both"/>
-        <w:rPr>
-          <w:rFonts w:eastAsia="Roboto"/>
-          <w:color w:val="222222"/>
-          <w:sz w:val="24"/>
-          <w:szCs w:val="24"/>
-          <w:highlight w:val="white"/>
-        </w:rPr>
-      </w:pPr>
-      <w:r>
-        <w:rPr>
-          <w:rFonts w:eastAsia="Roboto"/>
-          <w:color w:val="222222"/>
-          <w:sz w:val="24"/>
-          <w:szCs w:val="24"/>
-          <w:highlight w:val="white"/>
-        </w:rPr>
-        <w:t>OLIVEIRA FILHO, Carlos Morais de. </w:t>
-      </w:r>
+        <w:t>manutenibilidade</w:t>
+      </w:r>
+      <w:proofErr w:type="spellEnd"/>
       <w:r>
         <w:rPr>
           <w:rFonts w:eastAsia="Roboto"/>
@@ -5291,7 +6145,7 @@
           <w:szCs w:val="24"/>
           <w:highlight w:val="white"/>
         </w:rPr>
-        <w:t>Kalibro: interpretação de métricas de código-fonte. </w:t>
+        <w:t xml:space="preserve"> de um sistema orientado a objetos. </w:t>
       </w:r>
       <w:r>
         <w:rPr>
@@ -5301,7 +6155,16 @@
           <w:szCs w:val="24"/>
           <w:highlight w:val="white"/>
         </w:rPr>
-        <w:t>2013. 89 f. Dissertação (Mestrado) - Curso de Ciência da Computação, Instituto de Matemática e Estatística, Universidade de São Paulo, São Paulo, 2013. Disponível em: &lt;http://www.teses.usp.br/teses/disponiveis/45/45134/tde-25092013-142158/en.php&gt;. Acesso em: 05</w:t>
+        <w:t xml:space="preserve">2012. 78 f. </w:t>
+      </w:r>
+      <w:r>
+        <w:rPr>
+          <w:rFonts w:eastAsia="Roboto"/>
+          <w:color w:val="222222"/>
+          <w:sz w:val="24"/>
+          <w:szCs w:val="24"/>
+        </w:rPr>
+        <w:t>TCC (Graduação)</w:t>
       </w:r>
       <w:r>
         <w:rPr>
@@ -5311,9 +6174,113 @@
           <w:szCs w:val="24"/>
           <w:highlight w:val="white"/>
         </w:rPr>
-        <w:t xml:space="preserve"> de</w:t>
-      </w:r>
-      <w:r>
+        <w:t xml:space="preserve"> - Curso de Sistemas de Informação, Universidade Federal de Lavras, Lavras, 2012.</w:t>
+      </w:r>
+    </w:p>
+    <w:p>
+      <w:pPr>
+        <w:spacing w:line="360" w:lineRule="auto"/>
+        <w:jc w:val="both"/>
+        <w:rPr>
+          <w:rFonts w:eastAsia="Roboto"/>
+          <w:color w:val="222222"/>
+          <w:sz w:val="24"/>
+          <w:szCs w:val="24"/>
+        </w:rPr>
+      </w:pPr>
+      <w:r>
+        <w:rPr>
+          <w:rFonts w:eastAsia="Roboto"/>
+          <w:color w:val="222222"/>
+          <w:sz w:val="24"/>
+          <w:szCs w:val="24"/>
+        </w:rPr>
+        <w:t>ISO 25000. Disponível em: &lt;http://iso25000.com/index.php/en/iso-25000-standards/iso-25010&gt;. Acesso em: 22 abr. 2017.</w:t>
+      </w:r>
+    </w:p>
+    <w:p>
+      <w:pPr>
+        <w:spacing w:line="360" w:lineRule="auto"/>
+        <w:jc w:val="both"/>
+        <w:rPr>
+          <w:rFonts w:eastAsia="Roboto"/>
+          <w:color w:val="222222"/>
+          <w:sz w:val="24"/>
+          <w:szCs w:val="24"/>
+        </w:rPr>
+      </w:pPr>
+      <w:r>
+        <w:rPr>
+          <w:rFonts w:eastAsia="Roboto"/>
+          <w:color w:val="222222"/>
+          <w:sz w:val="24"/>
+          <w:szCs w:val="24"/>
+        </w:rPr>
+        <w:t xml:space="preserve">MEIRELLES, Paulo Roberto Miranda. </w:t>
+      </w:r>
+      <w:r>
+        <w:rPr>
+          <w:rFonts w:eastAsia="Roboto"/>
+          <w:b/>
+          <w:color w:val="222222"/>
+          <w:sz w:val="24"/>
+          <w:szCs w:val="24"/>
+        </w:rPr>
+        <w:t>Leva</w:t>
+      </w:r>
+      <w:r>
+        <w:rPr>
+          <w:rFonts w:eastAsia="Roboto"/>
+          <w:b/>
+          <w:color w:val="222222"/>
+          <w:sz w:val="24"/>
+          <w:szCs w:val="24"/>
+        </w:rPr>
+        <w:t>ntamento de Métricas de Avaliaçã</w:t>
+      </w:r>
+      <w:r>
+        <w:rPr>
+          <w:rFonts w:eastAsia="Roboto"/>
+          <w:b/>
+          <w:color w:val="222222"/>
+          <w:sz w:val="24"/>
+          <w:szCs w:val="24"/>
+        </w:rPr>
+        <w:t>o de Projetos de Software Livre</w:t>
+      </w:r>
+      <w:r>
+        <w:rPr>
+          <w:rFonts w:eastAsia="Roboto"/>
+          <w:color w:val="222222"/>
+          <w:sz w:val="24"/>
+          <w:szCs w:val="24"/>
+        </w:rPr>
+        <w:t>. </w:t>
+      </w:r>
+      <w:r>
+        <w:rPr>
+          <w:rFonts w:eastAsia="Roboto"/>
+          <w:bCs/>
+          <w:color w:val="222222"/>
+          <w:sz w:val="24"/>
+          <w:szCs w:val="24"/>
+        </w:rPr>
+        <w:t>São Paulo</w:t>
+      </w:r>
+      <w:r>
+        <w:rPr>
+          <w:rFonts w:eastAsia="Roboto"/>
+          <w:color w:val="222222"/>
+          <w:sz w:val="24"/>
+          <w:szCs w:val="24"/>
+        </w:rPr>
+        <w:t>, 2008.</w:t>
+      </w:r>
+    </w:p>
+    <w:p>
+      <w:pPr>
+        <w:spacing w:line="360" w:lineRule="auto"/>
+        <w:jc w:val="both"/>
         <w:rPr>
           <w:rFonts w:eastAsia="Roboto"/>
           <w:color w:val="222222"/>
@@ -5321,8 +6288,7 @@
           <w:szCs w:val="24"/>
           <w:highlight w:val="white"/>
         </w:rPr>
-        <w:t xml:space="preserve"> maio</w:t>
-      </w:r>
+      </w:pPr>
       <w:r>
         <w:rPr>
           <w:rFonts w:eastAsia="Roboto"/>
@@ -5331,193 +6297,7 @@
           <w:szCs w:val="24"/>
           <w:highlight w:val="white"/>
         </w:rPr>
-        <w:t xml:space="preserve"> de</w:t>
-      </w:r>
-      <w:r>
-        <w:rPr>
-          <w:rFonts w:eastAsia="Roboto"/>
-          <w:color w:val="222222"/>
-          <w:sz w:val="24"/>
-          <w:szCs w:val="24"/>
-          <w:highlight w:val="white"/>
-        </w:rPr>
-        <w:t xml:space="preserve"> 2017.</w:t>
-      </w:r>
-    </w:p>
-    <w:p>
-      <w:pPr>
-        <w:spacing w:line="360" w:lineRule="auto"/>
-        <w:jc w:val="both"/>
-        <w:rPr>
-          <w:rFonts w:eastAsia="Roboto"/>
-          <w:color w:val="222222"/>
-          <w:sz w:val="24"/>
-          <w:szCs w:val="24"/>
-          <w:highlight w:val="white"/>
-        </w:rPr>
-      </w:pPr>
-      <w:r>
-        <w:rPr>
-          <w:rFonts w:eastAsia="Roboto"/>
-          <w:color w:val="222222"/>
-          <w:sz w:val="24"/>
-          <w:szCs w:val="24"/>
-          <w:highlight w:val="white"/>
-        </w:rPr>
-        <w:t>PHP_CODESNIFFER. Disponível em: &lt;https://github.com/squizlabs/PHP_CodeSniffer&gt;. Acesso em: 27 maio 2017.</w:t>
-      </w:r>
-    </w:p>
-    <w:p>
-      <w:pPr>
-        <w:spacing w:line="360" w:lineRule="auto"/>
-        <w:jc w:val="both"/>
-        <w:rPr>
-          <w:rFonts w:eastAsia="Roboto"/>
-          <w:color w:val="222222"/>
-          <w:sz w:val="24"/>
-          <w:szCs w:val="24"/>
-          <w:highlight w:val="white"/>
-        </w:rPr>
-      </w:pPr>
-      <w:r>
-        <w:rPr>
-          <w:rFonts w:eastAsia="Roboto"/>
-          <w:color w:val="222222"/>
-          <w:sz w:val="24"/>
-          <w:szCs w:val="24"/>
-          <w:highlight w:val="white"/>
-        </w:rPr>
-        <w:t>PHP-FIG. Disponível em: &lt;www.php-fig.org/&gt;. Acesso em: 30 mar. 2017.</w:t>
-      </w:r>
-    </w:p>
-    <w:p>
-      <w:pPr>
-        <w:spacing w:line="360" w:lineRule="auto"/>
-        <w:jc w:val="both"/>
-        <w:rPr>
-          <w:rFonts w:eastAsia="Roboto"/>
-          <w:color w:val="222222"/>
-          <w:sz w:val="24"/>
-          <w:szCs w:val="24"/>
-        </w:rPr>
-      </w:pPr>
-      <w:r>
-        <w:rPr>
-          <w:rFonts w:eastAsia="Roboto"/>
-          <w:color w:val="222222"/>
-          <w:sz w:val="24"/>
-          <w:szCs w:val="24"/>
-        </w:rPr>
-        <w:t>PHP: The Right Way. The Right Way. Disponível em: &lt;http://www.phptherightway.com/#code_style_guide&gt;. Acesso em: 16 abr. 2017.</w:t>
-      </w:r>
-    </w:p>
-    <w:p>
-      <w:pPr>
-        <w:spacing w:line="360" w:lineRule="auto"/>
-        <w:jc w:val="both"/>
-        <w:rPr>
-          <w:rFonts w:eastAsia="Roboto"/>
-          <w:color w:val="222222"/>
-          <w:sz w:val="24"/>
-          <w:szCs w:val="24"/>
-        </w:rPr>
-      </w:pPr>
-      <w:r>
-        <w:rPr>
-          <w:rFonts w:eastAsia="Roboto"/>
-          <w:color w:val="222222"/>
-          <w:sz w:val="24"/>
-          <w:szCs w:val="24"/>
-        </w:rPr>
-        <w:t>PHPMETRICS. Disponível em: &lt;http://www.phpmetrics.org&gt;. Acesso em: 27 maio 2017.</w:t>
-      </w:r>
-    </w:p>
-    <w:p>
-      <w:pPr>
-        <w:spacing w:line="360" w:lineRule="auto"/>
-        <w:jc w:val="both"/>
-        <w:rPr>
-          <w:rFonts w:eastAsia="Roboto"/>
-          <w:color w:val="222222"/>
-          <w:sz w:val="24"/>
-          <w:szCs w:val="24"/>
-        </w:rPr>
-      </w:pPr>
-      <w:r>
-        <w:rPr>
-          <w:rFonts w:eastAsia="Roboto"/>
-          <w:color w:val="222222"/>
-          <w:sz w:val="24"/>
-          <w:szCs w:val="24"/>
-        </w:rPr>
-        <w:t>PHPSTORM IDE. Disponível em: &lt;https://www.jetbrains.com/phpstorm/&gt;. Acesso em: 27 maio 2017.</w:t>
-      </w:r>
-    </w:p>
-    <w:p>
-      <w:pPr>
-        <w:spacing w:line="360" w:lineRule="auto"/>
-        <w:jc w:val="both"/>
-        <w:rPr>
-          <w:rFonts w:eastAsia="Roboto"/>
-          <w:color w:val="222222"/>
-          <w:sz w:val="24"/>
-          <w:szCs w:val="24"/>
-          <w:highlight w:val="white"/>
-        </w:rPr>
-      </w:pPr>
-      <w:r>
-        <w:rPr>
-          <w:rFonts w:eastAsia="Roboto"/>
-          <w:color w:val="222222"/>
-          <w:sz w:val="24"/>
-          <w:szCs w:val="24"/>
-          <w:highlight w:val="white"/>
-        </w:rPr>
-        <w:t xml:space="preserve">PRESSMAN, Roger S.. </w:t>
-      </w:r>
-      <w:r>
-        <w:rPr>
-          <w:rFonts w:eastAsia="Roboto"/>
-          <w:b/>
-          <w:color w:val="222222"/>
-          <w:sz w:val="24"/>
-          <w:szCs w:val="24"/>
-          <w:highlight w:val="white"/>
-        </w:rPr>
-        <w:t xml:space="preserve">Engenharia de Software: </w:t>
-      </w:r>
-      <w:r>
-        <w:rPr>
-          <w:rFonts w:eastAsia="Roboto"/>
-          <w:color w:val="222222"/>
-          <w:sz w:val="24"/>
-          <w:szCs w:val="24"/>
-          <w:highlight w:val="white"/>
-        </w:rPr>
-        <w:t>Uma abordagem profissional. 7. ed. Porto Alegre: Amgh, 2011.</w:t>
-      </w:r>
-    </w:p>
-    <w:p>
-      <w:pPr>
-        <w:spacing w:line="360" w:lineRule="auto"/>
-        <w:jc w:val="both"/>
-        <w:rPr>
-          <w:rFonts w:eastAsia="Roboto"/>
-          <w:color w:val="222222"/>
-          <w:sz w:val="24"/>
-          <w:szCs w:val="24"/>
-          <w:highlight w:val="white"/>
-        </w:rPr>
-      </w:pPr>
-      <w:r>
-        <w:rPr>
-          <w:rFonts w:eastAsia="Roboto"/>
-          <w:color w:val="222222"/>
-          <w:sz w:val="24"/>
-          <w:szCs w:val="24"/>
-          <w:highlight w:val="white"/>
-        </w:rPr>
-        <w:t>QUAN, Long; ZONGYAN, Qiu; LIU, Zhiming. Formal Use of Design Patterns and Refactoring. </w:t>
+        <w:t>OLIVEIRA, Jaqueline Faria de. </w:t>
       </w:r>
       <w:r>
         <w:rPr>
@@ -5529,7 +6309,7 @@
           <w:szCs w:val="24"/>
           <w:highlight w:val="white"/>
         </w:rPr>
-        <w:t>Communications In Computer And Information Science, </w:t>
+        <w:t>Métricas para avaliação do grau de quantificação de sistemas orientados por aspectos.</w:t>
       </w:r>
       <w:r>
         <w:rPr>
@@ -5539,9 +6319,13 @@
           <w:szCs w:val="24"/>
           <w:highlight w:val="white"/>
         </w:rPr>
-        <w:t>[s.l.], p.323-</w:t>
-      </w:r>
-      <w:r>
+        <w:t> 2010. 98 f. Dissertação (Mestrado) - Curso de Informática, Pontifícia Universidade Católica de Minas Gerais, Belo Horizonte, 2010.</w:t>
+      </w:r>
+    </w:p>
+    <w:p>
+      <w:pPr>
+        <w:spacing w:line="360" w:lineRule="auto"/>
+        <w:jc w:val="both"/>
         <w:rPr>
           <w:rFonts w:eastAsia="Roboto"/>
           <w:color w:val="222222"/>
@@ -5549,20 +6333,6 @@
           <w:szCs w:val="24"/>
           <w:highlight w:val="white"/>
         </w:rPr>
-        <w:lastRenderedPageBreak/>
-        <w:t>338, 2008. Springer Berlin Heidelberg. http://dx.doi.org/10.1007/978-3-540-88479-8_23.</w:t>
-      </w:r>
-    </w:p>
-    <w:p>
-      <w:pPr>
-        <w:spacing w:line="360" w:lineRule="auto"/>
-        <w:jc w:val="both"/>
-        <w:rPr>
-          <w:rFonts w:eastAsia="Roboto"/>
-          <w:color w:val="222222"/>
-          <w:sz w:val="24"/>
-          <w:szCs w:val="24"/>
-        </w:rPr>
       </w:pPr>
       <w:r>
         <w:rPr>
@@ -5572,50 +6342,9 @@
           <w:szCs w:val="24"/>
           <w:highlight w:val="white"/>
         </w:rPr>
-        <w:t xml:space="preserve">SOMMERVILLE, Ian. </w:t>
-      </w:r>
-      <w:r>
-        <w:rPr>
-          <w:rFonts w:eastAsia="Roboto"/>
-          <w:b/>
-          <w:color w:val="222222"/>
-          <w:sz w:val="24"/>
-          <w:szCs w:val="24"/>
-          <w:highlight w:val="white"/>
-        </w:rPr>
-        <w:t xml:space="preserve">Engenharia de Software. </w:t>
-      </w:r>
-      <w:r>
-        <w:rPr>
-          <w:rFonts w:eastAsia="Roboto"/>
-          <w:color w:val="222222"/>
-          <w:sz w:val="24"/>
-          <w:szCs w:val="24"/>
-          <w:highlight w:val="white"/>
-        </w:rPr>
-        <w:t>9. ed. São Paulo: Pearson Prentice Hall, 2011.</w:t>
-      </w:r>
-    </w:p>
-    <w:p>
-      <w:pPr>
-        <w:spacing w:line="360" w:lineRule="auto"/>
-        <w:jc w:val="both"/>
-        <w:rPr>
-          <w:rFonts w:eastAsia="Roboto"/>
-          <w:color w:val="222222"/>
-          <w:sz w:val="24"/>
-          <w:szCs w:val="24"/>
-        </w:rPr>
-      </w:pPr>
-      <w:r>
-        <w:rPr>
-          <w:rFonts w:eastAsia="Roboto"/>
-          <w:color w:val="222222"/>
-          <w:sz w:val="24"/>
-          <w:szCs w:val="24"/>
-        </w:rPr>
-        <w:t>VALE, Gustavo Andrade do. </w:t>
-      </w:r>
+        <w:t>OLIVEIRA FILHO, Carlos Morais de. </w:t>
+      </w:r>
+      <w:proofErr w:type="spellStart"/>
       <w:r>
         <w:rPr>
           <w:rFonts w:eastAsia="Roboto"/>
@@ -5624,39 +6353,11 @@
           <w:color w:val="222222"/>
           <w:sz w:val="24"/>
           <w:szCs w:val="24"/>
-        </w:rPr>
-        <w:t>Avaliação da manutenibilidade de sistemas de software derivados de linhas de produtos de software. </w:t>
-      </w:r>
-      <w:r>
-        <w:rPr>
-          <w:rFonts w:eastAsia="Roboto"/>
-          <w:color w:val="222222"/>
-          <w:sz w:val="24"/>
-          <w:szCs w:val="24"/>
-        </w:rPr>
-        <w:t>2013. 111 f. TCC (Graduação) - Curso de Sistemas de Informação, Ciência da Computação, Universidade Federal de Lavras, Lavras, 2013.</w:t>
-      </w:r>
-    </w:p>
-    <w:p>
-      <w:pPr>
-        <w:spacing w:line="360" w:lineRule="auto"/>
-        <w:jc w:val="both"/>
-        <w:rPr>
-          <w:rFonts w:eastAsia="Roboto"/>
-          <w:color w:val="222222"/>
-          <w:sz w:val="24"/>
-          <w:szCs w:val="24"/>
-        </w:rPr>
-      </w:pPr>
-      <w:r>
-        <w:rPr>
-          <w:rFonts w:eastAsia="Roboto"/>
-          <w:color w:val="222222"/>
-          <w:sz w:val="24"/>
-          <w:szCs w:val="24"/>
-        </w:rPr>
-        <w:t>VAN VLIET, Hans. </w:t>
-      </w:r>
+          <w:highlight w:val="white"/>
+        </w:rPr>
+        <w:t>Kalibro</w:t>
+      </w:r>
+      <w:proofErr w:type="spellEnd"/>
       <w:r>
         <w:rPr>
           <w:rFonts w:eastAsia="Roboto"/>
@@ -5665,17 +6366,834 @@
           <w:color w:val="222222"/>
           <w:sz w:val="24"/>
           <w:szCs w:val="24"/>
-        </w:rPr>
-        <w:t>Software engineering: </w:t>
-      </w:r>
-      <w:r>
-        <w:rPr>
-          <w:rFonts w:eastAsia="Roboto"/>
-          <w:color w:val="222222"/>
-          <w:sz w:val="24"/>
-          <w:szCs w:val="24"/>
-        </w:rPr>
-        <w:t>principles and practice. 3. ed. Chichester: John Wiley &amp; Sons, 2008.</w:t>
+          <w:highlight w:val="white"/>
+        </w:rPr>
+        <w:t>: interpretação de métricas de código-fonte. </w:t>
+      </w:r>
+      <w:r>
+        <w:rPr>
+          <w:rFonts w:eastAsia="Roboto"/>
+          <w:color w:val="222222"/>
+          <w:sz w:val="24"/>
+          <w:szCs w:val="24"/>
+          <w:highlight w:val="white"/>
+        </w:rPr>
+        <w:t>2013. 89 f. Dissertação (Mestrado) - Curso de Ciência da Computação, Instituto de Matemática e Estatística, Universidade de São Paulo, São Paulo, 2013. Disponível em: &lt;http://www.teses.usp.br/teses/disponiveis/45/45134/tde-25092013-142158/en.php&gt;. Acesso em: 05</w:t>
+      </w:r>
+      <w:r>
+        <w:rPr>
+          <w:rFonts w:eastAsia="Roboto"/>
+          <w:color w:val="222222"/>
+          <w:sz w:val="24"/>
+          <w:szCs w:val="24"/>
+          <w:highlight w:val="white"/>
+        </w:rPr>
+        <w:t xml:space="preserve"> de</w:t>
+      </w:r>
+      <w:r>
+        <w:rPr>
+          <w:rFonts w:eastAsia="Roboto"/>
+          <w:color w:val="222222"/>
+          <w:sz w:val="24"/>
+          <w:szCs w:val="24"/>
+          <w:highlight w:val="white"/>
+        </w:rPr>
+        <w:t xml:space="preserve"> maio</w:t>
+      </w:r>
+      <w:r>
+        <w:rPr>
+          <w:rFonts w:eastAsia="Roboto"/>
+          <w:color w:val="222222"/>
+          <w:sz w:val="24"/>
+          <w:szCs w:val="24"/>
+          <w:highlight w:val="white"/>
+        </w:rPr>
+        <w:t xml:space="preserve"> de</w:t>
+      </w:r>
+      <w:r>
+        <w:rPr>
+          <w:rFonts w:eastAsia="Roboto"/>
+          <w:color w:val="222222"/>
+          <w:sz w:val="24"/>
+          <w:szCs w:val="24"/>
+          <w:highlight w:val="white"/>
+        </w:rPr>
+        <w:t xml:space="preserve"> 2017.</w:t>
+      </w:r>
+    </w:p>
+    <w:p>
+      <w:pPr>
+        <w:spacing w:line="360" w:lineRule="auto"/>
+        <w:jc w:val="both"/>
+        <w:rPr>
+          <w:rFonts w:eastAsia="Roboto"/>
+          <w:color w:val="222222"/>
+          <w:sz w:val="24"/>
+          <w:szCs w:val="24"/>
+          <w:highlight w:val="white"/>
+        </w:rPr>
+      </w:pPr>
+      <w:r>
+        <w:rPr>
+          <w:rFonts w:eastAsia="Roboto"/>
+          <w:color w:val="222222"/>
+          <w:sz w:val="24"/>
+          <w:szCs w:val="24"/>
+          <w:highlight w:val="white"/>
+        </w:rPr>
+        <w:t>PHP_CODESNIFFER. Disponível em: &lt;https://github.com/squizlabs/PHP_CodeSniffer&gt;. Acesso em: 27 maio 2017.</w:t>
+      </w:r>
+    </w:p>
+    <w:p>
+      <w:pPr>
+        <w:spacing w:line="360" w:lineRule="auto"/>
+        <w:jc w:val="both"/>
+        <w:rPr>
+          <w:rFonts w:eastAsia="Roboto"/>
+          <w:color w:val="222222"/>
+          <w:sz w:val="24"/>
+          <w:szCs w:val="24"/>
+          <w:highlight w:val="white"/>
+        </w:rPr>
+      </w:pPr>
+      <w:r>
+        <w:rPr>
+          <w:rFonts w:eastAsia="Roboto"/>
+          <w:color w:val="222222"/>
+          <w:sz w:val="24"/>
+          <w:szCs w:val="24"/>
+          <w:highlight w:val="white"/>
+        </w:rPr>
+        <w:t>PHP-FIG. Disponível em: &lt;www.php-fig.org/&gt;. Acesso em: 30 mar. 2017.</w:t>
+      </w:r>
+    </w:p>
+    <w:p>
+      <w:pPr>
+        <w:spacing w:line="360" w:lineRule="auto"/>
+        <w:jc w:val="both"/>
+        <w:rPr>
+          <w:rFonts w:eastAsia="Roboto"/>
+          <w:color w:val="222222"/>
+          <w:sz w:val="24"/>
+          <w:szCs w:val="24"/>
+        </w:rPr>
+      </w:pPr>
+      <w:r>
+        <w:rPr>
+          <w:rFonts w:eastAsia="Roboto"/>
+          <w:color w:val="222222"/>
+          <w:sz w:val="24"/>
+          <w:szCs w:val="24"/>
+        </w:rPr>
+        <w:t xml:space="preserve">PHP: The </w:t>
+      </w:r>
+      <w:proofErr w:type="spellStart"/>
+      <w:r>
+        <w:rPr>
+          <w:rFonts w:eastAsia="Roboto"/>
+          <w:color w:val="222222"/>
+          <w:sz w:val="24"/>
+          <w:szCs w:val="24"/>
+        </w:rPr>
+        <w:t>Right</w:t>
+      </w:r>
+      <w:proofErr w:type="spellEnd"/>
+      <w:r>
+        <w:rPr>
+          <w:rFonts w:eastAsia="Roboto"/>
+          <w:color w:val="222222"/>
+          <w:sz w:val="24"/>
+          <w:szCs w:val="24"/>
+        </w:rPr>
+        <w:t xml:space="preserve"> Way. The </w:t>
+      </w:r>
+      <w:proofErr w:type="spellStart"/>
+      <w:r>
+        <w:rPr>
+          <w:rFonts w:eastAsia="Roboto"/>
+          <w:color w:val="222222"/>
+          <w:sz w:val="24"/>
+          <w:szCs w:val="24"/>
+        </w:rPr>
+        <w:t>Right</w:t>
+      </w:r>
+      <w:proofErr w:type="spellEnd"/>
+      <w:r>
+        <w:rPr>
+          <w:rFonts w:eastAsia="Roboto"/>
+          <w:color w:val="222222"/>
+          <w:sz w:val="24"/>
+          <w:szCs w:val="24"/>
+        </w:rPr>
+        <w:t xml:space="preserve"> Way. Disponível em: &lt;http://www.phptherightway.com/#code_style_guide&gt;. Acesso em: 16 abr. 2017.</w:t>
+      </w:r>
+    </w:p>
+    <w:p>
+      <w:pPr>
+        <w:spacing w:line="360" w:lineRule="auto"/>
+        <w:jc w:val="both"/>
+        <w:rPr>
+          <w:rFonts w:eastAsia="Roboto"/>
+          <w:color w:val="222222"/>
+          <w:sz w:val="24"/>
+          <w:szCs w:val="24"/>
+        </w:rPr>
+      </w:pPr>
+      <w:r>
+        <w:rPr>
+          <w:rFonts w:eastAsia="Roboto"/>
+          <w:color w:val="222222"/>
+          <w:sz w:val="24"/>
+          <w:szCs w:val="24"/>
+        </w:rPr>
+        <w:t>PHPMETRICS. Disponível em: &lt;http://www.phpmetrics.org&gt;. Acesso em: 27 maio 2017.</w:t>
+      </w:r>
+    </w:p>
+    <w:p>
+      <w:pPr>
+        <w:spacing w:line="360" w:lineRule="auto"/>
+        <w:jc w:val="both"/>
+        <w:rPr>
+          <w:rFonts w:eastAsia="Roboto"/>
+          <w:color w:val="222222"/>
+          <w:sz w:val="24"/>
+          <w:szCs w:val="24"/>
+        </w:rPr>
+      </w:pPr>
+      <w:r>
+        <w:rPr>
+          <w:rFonts w:eastAsia="Roboto"/>
+          <w:color w:val="222222"/>
+          <w:sz w:val="24"/>
+          <w:szCs w:val="24"/>
+        </w:rPr>
+        <w:lastRenderedPageBreak/>
+        <w:t>PHPSTORM IDE. Disponível em: &lt;https://www.jetbrains.com/phpstorm/&gt;. Acesso em: 27 maio 2017.</w:t>
+      </w:r>
+    </w:p>
+    <w:p>
+      <w:pPr>
+        <w:spacing w:line="360" w:lineRule="auto"/>
+        <w:jc w:val="both"/>
+        <w:rPr>
+          <w:rFonts w:eastAsia="Roboto"/>
+          <w:color w:val="222222"/>
+          <w:sz w:val="24"/>
+          <w:szCs w:val="24"/>
+          <w:highlight w:val="white"/>
+        </w:rPr>
+      </w:pPr>
+      <w:r>
+        <w:rPr>
+          <w:rFonts w:eastAsia="Roboto"/>
+          <w:color w:val="222222"/>
+          <w:sz w:val="24"/>
+          <w:szCs w:val="24"/>
+          <w:highlight w:val="white"/>
+        </w:rPr>
+        <w:t xml:space="preserve">PRESSMAN, Roger </w:t>
+      </w:r>
+      <w:proofErr w:type="gramStart"/>
+      <w:r>
+        <w:rPr>
+          <w:rFonts w:eastAsia="Roboto"/>
+          <w:color w:val="222222"/>
+          <w:sz w:val="24"/>
+          <w:szCs w:val="24"/>
+          <w:highlight w:val="white"/>
+        </w:rPr>
+        <w:t>S..</w:t>
+      </w:r>
+      <w:proofErr w:type="gramEnd"/>
+      <w:r>
+        <w:rPr>
+          <w:rFonts w:eastAsia="Roboto"/>
+          <w:color w:val="222222"/>
+          <w:sz w:val="24"/>
+          <w:szCs w:val="24"/>
+          <w:highlight w:val="white"/>
+        </w:rPr>
+        <w:t xml:space="preserve"> </w:t>
+      </w:r>
+      <w:r>
+        <w:rPr>
+          <w:rFonts w:eastAsia="Roboto"/>
+          <w:b/>
+          <w:color w:val="222222"/>
+          <w:sz w:val="24"/>
+          <w:szCs w:val="24"/>
+          <w:highlight w:val="white"/>
+        </w:rPr>
+        <w:t xml:space="preserve">Engenharia de Software: </w:t>
+      </w:r>
+      <w:r>
+        <w:rPr>
+          <w:rFonts w:eastAsia="Roboto"/>
+          <w:color w:val="222222"/>
+          <w:sz w:val="24"/>
+          <w:szCs w:val="24"/>
+          <w:highlight w:val="white"/>
+        </w:rPr>
+        <w:t xml:space="preserve">Uma abordagem profissional. 7. ed. Porto Alegre: </w:t>
+      </w:r>
+      <w:proofErr w:type="spellStart"/>
+      <w:r>
+        <w:rPr>
+          <w:rFonts w:eastAsia="Roboto"/>
+          <w:color w:val="222222"/>
+          <w:sz w:val="24"/>
+          <w:szCs w:val="24"/>
+          <w:highlight w:val="white"/>
+        </w:rPr>
+        <w:t>Amgh</w:t>
+      </w:r>
+      <w:proofErr w:type="spellEnd"/>
+      <w:r>
+        <w:rPr>
+          <w:rFonts w:eastAsia="Roboto"/>
+          <w:color w:val="222222"/>
+          <w:sz w:val="24"/>
+          <w:szCs w:val="24"/>
+          <w:highlight w:val="white"/>
+        </w:rPr>
+        <w:t>, 2011.</w:t>
+      </w:r>
+    </w:p>
+    <w:p>
+      <w:pPr>
+        <w:spacing w:line="360" w:lineRule="auto"/>
+        <w:jc w:val="both"/>
+        <w:rPr>
+          <w:rFonts w:eastAsia="Roboto"/>
+          <w:color w:val="222222"/>
+          <w:sz w:val="24"/>
+          <w:szCs w:val="24"/>
+          <w:highlight w:val="white"/>
+        </w:rPr>
+      </w:pPr>
+      <w:r>
+        <w:rPr>
+          <w:rFonts w:eastAsia="Roboto"/>
+          <w:color w:val="222222"/>
+          <w:sz w:val="24"/>
+          <w:szCs w:val="24"/>
+          <w:highlight w:val="white"/>
+        </w:rPr>
+        <w:t xml:space="preserve">QUAN, </w:t>
+      </w:r>
+      <w:proofErr w:type="spellStart"/>
+      <w:r>
+        <w:rPr>
+          <w:rFonts w:eastAsia="Roboto"/>
+          <w:color w:val="222222"/>
+          <w:sz w:val="24"/>
+          <w:szCs w:val="24"/>
+          <w:highlight w:val="white"/>
+        </w:rPr>
+        <w:t>Long</w:t>
+      </w:r>
+      <w:proofErr w:type="spellEnd"/>
+      <w:r>
+        <w:rPr>
+          <w:rFonts w:eastAsia="Roboto"/>
+          <w:color w:val="222222"/>
+          <w:sz w:val="24"/>
+          <w:szCs w:val="24"/>
+          <w:highlight w:val="white"/>
+        </w:rPr>
+        <w:t xml:space="preserve">; ZONGYAN, </w:t>
+      </w:r>
+      <w:proofErr w:type="spellStart"/>
+      <w:r>
+        <w:rPr>
+          <w:rFonts w:eastAsia="Roboto"/>
+          <w:color w:val="222222"/>
+          <w:sz w:val="24"/>
+          <w:szCs w:val="24"/>
+          <w:highlight w:val="white"/>
+        </w:rPr>
+        <w:t>Qiu</w:t>
+      </w:r>
+      <w:proofErr w:type="spellEnd"/>
+      <w:r>
+        <w:rPr>
+          <w:rFonts w:eastAsia="Roboto"/>
+          <w:color w:val="222222"/>
+          <w:sz w:val="24"/>
+          <w:szCs w:val="24"/>
+          <w:highlight w:val="white"/>
+        </w:rPr>
+        <w:t xml:space="preserve">; LIU, </w:t>
+      </w:r>
+      <w:proofErr w:type="spellStart"/>
+      <w:r>
+        <w:rPr>
+          <w:rFonts w:eastAsia="Roboto"/>
+          <w:color w:val="222222"/>
+          <w:sz w:val="24"/>
+          <w:szCs w:val="24"/>
+          <w:highlight w:val="white"/>
+        </w:rPr>
+        <w:t>Zhiming</w:t>
+      </w:r>
+      <w:proofErr w:type="spellEnd"/>
+      <w:r>
+        <w:rPr>
+          <w:rFonts w:eastAsia="Roboto"/>
+          <w:color w:val="222222"/>
+          <w:sz w:val="24"/>
+          <w:szCs w:val="24"/>
+          <w:highlight w:val="white"/>
+        </w:rPr>
+        <w:t xml:space="preserve">. Formal Use </w:t>
+      </w:r>
+      <w:proofErr w:type="spellStart"/>
+      <w:r>
+        <w:rPr>
+          <w:rFonts w:eastAsia="Roboto"/>
+          <w:color w:val="222222"/>
+          <w:sz w:val="24"/>
+          <w:szCs w:val="24"/>
+          <w:highlight w:val="white"/>
+        </w:rPr>
+        <w:t>of</w:t>
+      </w:r>
+      <w:proofErr w:type="spellEnd"/>
+      <w:r>
+        <w:rPr>
+          <w:rFonts w:eastAsia="Roboto"/>
+          <w:color w:val="222222"/>
+          <w:sz w:val="24"/>
+          <w:szCs w:val="24"/>
+          <w:highlight w:val="white"/>
+        </w:rPr>
+        <w:t xml:space="preserve"> Design </w:t>
+      </w:r>
+      <w:proofErr w:type="spellStart"/>
+      <w:r>
+        <w:rPr>
+          <w:rFonts w:eastAsia="Roboto"/>
+          <w:color w:val="222222"/>
+          <w:sz w:val="24"/>
+          <w:szCs w:val="24"/>
+          <w:highlight w:val="white"/>
+        </w:rPr>
+        <w:t>Patterns</w:t>
+      </w:r>
+      <w:proofErr w:type="spellEnd"/>
+      <w:r>
+        <w:rPr>
+          <w:rFonts w:eastAsia="Roboto"/>
+          <w:color w:val="222222"/>
+          <w:sz w:val="24"/>
+          <w:szCs w:val="24"/>
+          <w:highlight w:val="white"/>
+        </w:rPr>
+        <w:t xml:space="preserve"> </w:t>
+      </w:r>
+      <w:proofErr w:type="spellStart"/>
+      <w:r>
+        <w:rPr>
+          <w:rFonts w:eastAsia="Roboto"/>
+          <w:color w:val="222222"/>
+          <w:sz w:val="24"/>
+          <w:szCs w:val="24"/>
+          <w:highlight w:val="white"/>
+        </w:rPr>
+        <w:t>and</w:t>
+      </w:r>
+      <w:proofErr w:type="spellEnd"/>
+      <w:r>
+        <w:rPr>
+          <w:rFonts w:eastAsia="Roboto"/>
+          <w:color w:val="222222"/>
+          <w:sz w:val="24"/>
+          <w:szCs w:val="24"/>
+          <w:highlight w:val="white"/>
+        </w:rPr>
+        <w:t xml:space="preserve"> </w:t>
+      </w:r>
+      <w:proofErr w:type="spellStart"/>
+      <w:r>
+        <w:rPr>
+          <w:rFonts w:eastAsia="Roboto"/>
+          <w:color w:val="222222"/>
+          <w:sz w:val="24"/>
+          <w:szCs w:val="24"/>
+          <w:highlight w:val="white"/>
+        </w:rPr>
+        <w:t>Refactoring</w:t>
+      </w:r>
+      <w:proofErr w:type="spellEnd"/>
+      <w:r>
+        <w:rPr>
+          <w:rFonts w:eastAsia="Roboto"/>
+          <w:color w:val="222222"/>
+          <w:sz w:val="24"/>
+          <w:szCs w:val="24"/>
+          <w:highlight w:val="white"/>
+        </w:rPr>
+        <w:t>. </w:t>
+      </w:r>
+      <w:r>
+        <w:rPr>
+          <w:rFonts w:eastAsia="Roboto"/>
+          <w:b/>
+          <w:bCs/>
+          <w:color w:val="222222"/>
+          <w:sz w:val="24"/>
+          <w:szCs w:val="24"/>
+          <w:highlight w:val="white"/>
+        </w:rPr>
+        <w:t xml:space="preserve">Communications In Computer </w:t>
+      </w:r>
+      <w:proofErr w:type="spellStart"/>
+      <w:r>
+        <w:rPr>
+          <w:rFonts w:eastAsia="Roboto"/>
+          <w:b/>
+          <w:bCs/>
+          <w:color w:val="222222"/>
+          <w:sz w:val="24"/>
+          <w:szCs w:val="24"/>
+          <w:highlight w:val="white"/>
+        </w:rPr>
+        <w:t>And</w:t>
+      </w:r>
+      <w:proofErr w:type="spellEnd"/>
+      <w:r>
+        <w:rPr>
+          <w:rFonts w:eastAsia="Roboto"/>
+          <w:b/>
+          <w:bCs/>
+          <w:color w:val="222222"/>
+          <w:sz w:val="24"/>
+          <w:szCs w:val="24"/>
+          <w:highlight w:val="white"/>
+        </w:rPr>
+        <w:t xml:space="preserve"> </w:t>
+      </w:r>
+      <w:proofErr w:type="spellStart"/>
+      <w:r>
+        <w:rPr>
+          <w:rFonts w:eastAsia="Roboto"/>
+          <w:b/>
+          <w:bCs/>
+          <w:color w:val="222222"/>
+          <w:sz w:val="24"/>
+          <w:szCs w:val="24"/>
+          <w:highlight w:val="white"/>
+        </w:rPr>
+        <w:t>Information</w:t>
+      </w:r>
+      <w:proofErr w:type="spellEnd"/>
+      <w:r>
+        <w:rPr>
+          <w:rFonts w:eastAsia="Roboto"/>
+          <w:b/>
+          <w:bCs/>
+          <w:color w:val="222222"/>
+          <w:sz w:val="24"/>
+          <w:szCs w:val="24"/>
+          <w:highlight w:val="white"/>
+        </w:rPr>
+        <w:t xml:space="preserve"> Science, </w:t>
+      </w:r>
+      <w:r>
+        <w:rPr>
+          <w:rFonts w:eastAsia="Roboto"/>
+          <w:color w:val="222222"/>
+          <w:sz w:val="24"/>
+          <w:szCs w:val="24"/>
+          <w:highlight w:val="white"/>
+        </w:rPr>
+        <w:t>[</w:t>
+      </w:r>
+      <w:proofErr w:type="spellStart"/>
+      <w:r>
+        <w:rPr>
+          <w:rFonts w:eastAsia="Roboto"/>
+          <w:color w:val="222222"/>
+          <w:sz w:val="24"/>
+          <w:szCs w:val="24"/>
+          <w:highlight w:val="white"/>
+        </w:rPr>
+        <w:t>s.l</w:t>
+      </w:r>
+      <w:proofErr w:type="spellEnd"/>
+      <w:r>
+        <w:rPr>
+          <w:rFonts w:eastAsia="Roboto"/>
+          <w:color w:val="222222"/>
+          <w:sz w:val="24"/>
+          <w:szCs w:val="24"/>
+          <w:highlight w:val="white"/>
+        </w:rPr>
+        <w:t>.], p.323-338, 2008. Springer Berlin Heidelberg. http://dx.doi.org/10.1007/978-3-540-88479-8_23.</w:t>
+      </w:r>
+    </w:p>
+    <w:p>
+      <w:pPr>
+        <w:spacing w:line="360" w:lineRule="auto"/>
+        <w:jc w:val="both"/>
+        <w:rPr>
+          <w:rFonts w:eastAsia="Roboto"/>
+          <w:color w:val="222222"/>
+          <w:sz w:val="24"/>
+          <w:szCs w:val="24"/>
+        </w:rPr>
+      </w:pPr>
+      <w:r>
+        <w:rPr>
+          <w:rFonts w:eastAsia="Roboto"/>
+          <w:color w:val="222222"/>
+          <w:sz w:val="24"/>
+          <w:szCs w:val="24"/>
+          <w:highlight w:val="white"/>
+        </w:rPr>
+        <w:t xml:space="preserve">SOMMERVILLE, Ian. </w:t>
+      </w:r>
+      <w:r>
+        <w:rPr>
+          <w:rFonts w:eastAsia="Roboto"/>
+          <w:b/>
+          <w:color w:val="222222"/>
+          <w:sz w:val="24"/>
+          <w:szCs w:val="24"/>
+          <w:highlight w:val="white"/>
+        </w:rPr>
+        <w:t xml:space="preserve">Engenharia de Software. </w:t>
+      </w:r>
+      <w:r>
+        <w:rPr>
+          <w:rFonts w:eastAsia="Roboto"/>
+          <w:color w:val="222222"/>
+          <w:sz w:val="24"/>
+          <w:szCs w:val="24"/>
+          <w:highlight w:val="white"/>
+        </w:rPr>
+        <w:t>9. ed. São Paulo: Pearson Prentice Hall, 2011.</w:t>
+      </w:r>
+    </w:p>
+    <w:p>
+      <w:pPr>
+        <w:spacing w:line="360" w:lineRule="auto"/>
+        <w:jc w:val="both"/>
+        <w:rPr>
+          <w:rFonts w:eastAsia="Roboto"/>
+          <w:color w:val="222222"/>
+          <w:sz w:val="24"/>
+          <w:szCs w:val="24"/>
+        </w:rPr>
+      </w:pPr>
+      <w:r>
+        <w:rPr>
+          <w:rFonts w:eastAsia="Roboto"/>
+          <w:color w:val="222222"/>
+          <w:sz w:val="24"/>
+          <w:szCs w:val="24"/>
+        </w:rPr>
+        <w:t>VALE, Gustavo Andrade do. </w:t>
+      </w:r>
+      <w:r>
+        <w:rPr>
+          <w:rFonts w:eastAsia="Roboto"/>
+          <w:b/>
+          <w:bCs/>
+          <w:color w:val="222222"/>
+          <w:sz w:val="24"/>
+          <w:szCs w:val="24"/>
+        </w:rPr>
+        <w:t xml:space="preserve">Avaliação da </w:t>
+      </w:r>
+      <w:proofErr w:type="spellStart"/>
+      <w:r>
+        <w:rPr>
+          <w:rFonts w:eastAsia="Roboto"/>
+          <w:b/>
+          <w:bCs/>
+          <w:color w:val="222222"/>
+          <w:sz w:val="24"/>
+          <w:szCs w:val="24"/>
+        </w:rPr>
+        <w:t>manutenibilidade</w:t>
+      </w:r>
+      <w:proofErr w:type="spellEnd"/>
+      <w:r>
+        <w:rPr>
+          <w:rFonts w:eastAsia="Roboto"/>
+          <w:b/>
+          <w:bCs/>
+          <w:color w:val="222222"/>
+          <w:sz w:val="24"/>
+          <w:szCs w:val="24"/>
+        </w:rPr>
+        <w:t xml:space="preserve"> de sistemas de software derivados de linhas de produtos de software. </w:t>
+      </w:r>
+      <w:r>
+        <w:rPr>
+          <w:rFonts w:eastAsia="Roboto"/>
+          <w:color w:val="222222"/>
+          <w:sz w:val="24"/>
+          <w:szCs w:val="24"/>
+        </w:rPr>
+        <w:t>2013. 111 f. TCC (Graduação) - Curso de Sistemas de Informação, Ciência da Computação, Universidade Federal de Lavras, Lavras, 2013.</w:t>
+      </w:r>
+    </w:p>
+    <w:p>
+      <w:pPr>
+        <w:spacing w:line="360" w:lineRule="auto"/>
+        <w:jc w:val="both"/>
+        <w:rPr>
+          <w:rFonts w:eastAsia="Roboto"/>
+          <w:color w:val="222222"/>
+          <w:sz w:val="24"/>
+          <w:szCs w:val="24"/>
+        </w:rPr>
+      </w:pPr>
+      <w:r>
+        <w:rPr>
+          <w:rFonts w:eastAsia="Roboto"/>
+          <w:color w:val="222222"/>
+          <w:sz w:val="24"/>
+          <w:szCs w:val="24"/>
+        </w:rPr>
+        <w:t>VAN VLIET, Hans. </w:t>
+      </w:r>
+      <w:r>
+        <w:rPr>
+          <w:rFonts w:eastAsia="Roboto"/>
+          <w:b/>
+          <w:bCs/>
+          <w:color w:val="222222"/>
+          <w:sz w:val="24"/>
+          <w:szCs w:val="24"/>
+        </w:rPr>
+        <w:t xml:space="preserve">Software </w:t>
+      </w:r>
+      <w:proofErr w:type="spellStart"/>
+      <w:r>
+        <w:rPr>
+          <w:rFonts w:eastAsia="Roboto"/>
+          <w:b/>
+          <w:bCs/>
+          <w:color w:val="222222"/>
+          <w:sz w:val="24"/>
+          <w:szCs w:val="24"/>
+        </w:rPr>
+        <w:t>engineering</w:t>
+      </w:r>
+      <w:proofErr w:type="spellEnd"/>
+      <w:r>
+        <w:rPr>
+          <w:rFonts w:eastAsia="Roboto"/>
+          <w:b/>
+          <w:bCs/>
+          <w:color w:val="222222"/>
+          <w:sz w:val="24"/>
+          <w:szCs w:val="24"/>
+        </w:rPr>
+        <w:t>: </w:t>
+      </w:r>
+      <w:proofErr w:type="spellStart"/>
+      <w:r>
+        <w:rPr>
+          <w:rFonts w:eastAsia="Roboto"/>
+          <w:color w:val="222222"/>
+          <w:sz w:val="24"/>
+          <w:szCs w:val="24"/>
+        </w:rPr>
+        <w:t>principles</w:t>
+      </w:r>
+      <w:proofErr w:type="spellEnd"/>
+      <w:r>
+        <w:rPr>
+          <w:rFonts w:eastAsia="Roboto"/>
+          <w:color w:val="222222"/>
+          <w:sz w:val="24"/>
+          <w:szCs w:val="24"/>
+        </w:rPr>
+        <w:t xml:space="preserve"> </w:t>
+      </w:r>
+      <w:proofErr w:type="spellStart"/>
+      <w:r>
+        <w:rPr>
+          <w:rFonts w:eastAsia="Roboto"/>
+          <w:color w:val="222222"/>
+          <w:sz w:val="24"/>
+          <w:szCs w:val="24"/>
+        </w:rPr>
+        <w:t>and</w:t>
+      </w:r>
+      <w:proofErr w:type="spellEnd"/>
+      <w:r>
+        <w:rPr>
+          <w:rFonts w:eastAsia="Roboto"/>
+          <w:color w:val="222222"/>
+          <w:sz w:val="24"/>
+          <w:szCs w:val="24"/>
+        </w:rPr>
+        <w:t xml:space="preserve"> </w:t>
+      </w:r>
+      <w:proofErr w:type="spellStart"/>
+      <w:r>
+        <w:rPr>
+          <w:rFonts w:eastAsia="Roboto"/>
+          <w:color w:val="222222"/>
+          <w:sz w:val="24"/>
+          <w:szCs w:val="24"/>
+        </w:rPr>
+        <w:t>practice</w:t>
+      </w:r>
+      <w:proofErr w:type="spellEnd"/>
+      <w:r>
+        <w:rPr>
+          <w:rFonts w:eastAsia="Roboto"/>
+          <w:color w:val="222222"/>
+          <w:sz w:val="24"/>
+          <w:szCs w:val="24"/>
+        </w:rPr>
+        <w:t xml:space="preserve">. 3. ed. </w:t>
+      </w:r>
+      <w:proofErr w:type="spellStart"/>
+      <w:r>
+        <w:rPr>
+          <w:rFonts w:eastAsia="Roboto"/>
+          <w:color w:val="222222"/>
+          <w:sz w:val="24"/>
+          <w:szCs w:val="24"/>
+        </w:rPr>
+        <w:t>Chichester</w:t>
+      </w:r>
+      <w:proofErr w:type="spellEnd"/>
+      <w:r>
+        <w:rPr>
+          <w:rFonts w:eastAsia="Roboto"/>
+          <w:color w:val="222222"/>
+          <w:sz w:val="24"/>
+          <w:szCs w:val="24"/>
+        </w:rPr>
+        <w:t xml:space="preserve">: John </w:t>
+      </w:r>
+      <w:proofErr w:type="spellStart"/>
+      <w:r>
+        <w:rPr>
+          <w:rFonts w:eastAsia="Roboto"/>
+          <w:color w:val="222222"/>
+          <w:sz w:val="24"/>
+          <w:szCs w:val="24"/>
+        </w:rPr>
+        <w:t>Wiley</w:t>
+      </w:r>
+      <w:proofErr w:type="spellEnd"/>
+      <w:r>
+        <w:rPr>
+          <w:rFonts w:eastAsia="Roboto"/>
+          <w:color w:val="222222"/>
+          <w:sz w:val="24"/>
+          <w:szCs w:val="24"/>
+        </w:rPr>
+        <w:t xml:space="preserve"> &amp; Sons, 2008.</w:t>
       </w:r>
     </w:p>
     <w:p>
@@ -6843,6 +8361,7 @@
   <w:style w:type="character" w:default="1" w:styleId="Fontepargpadro">
     <w:name w:val="Default Paragraph Font"/>
     <w:uiPriority w:val="1"/>
+    <w:semiHidden/>
     <w:unhideWhenUsed/>
   </w:style>
   <w:style w:type="table" w:default="1" w:styleId="Tabelanormal">
@@ -7383,7 +8902,7 @@
 </file>
 
 <file path=customXml/itemProps1.xml><?xml version="1.0" encoding="utf-8"?>
-<ds:datastoreItem xmlns:ds="http://schemas.openxmlformats.org/officeDocument/2006/customXml" ds:itemID="{C9E6D204-0A0A-43E8-A22D-5A655F5977F0}">
+<ds:datastoreItem xmlns:ds="http://schemas.openxmlformats.org/officeDocument/2006/customXml" ds:itemID="{186EE2EB-C335-4774-87CD-2E873F4730B6}">
   <ds:schemaRefs>
     <ds:schemaRef ds:uri="http://schemas.openxmlformats.org/officeDocument/2006/bibliography"/>
   </ds:schemaRefs>

</xml_diff>